<commit_message>
Update projects for WICED 6.2
</commit_message>
<xml_diff>
--- a/labmanual/English/002-23599_Source/Manual/WW101-AnswerKey.docx
+++ b/labmanual/English/002-23599_Source/Manual/WW101-AnswerKey.docx
@@ -51,7 +51,15 @@
         </w:numPr>
       </w:pPr>
       <w:r>
-        <w:t>The table at the top of platform.h says that WICE</w:t>
+        <w:t xml:space="preserve">The table at the top of </w:t>
+      </w:r>
+      <w:proofErr w:type="spellStart"/>
+      <w:r>
+        <w:t>platform.h</w:t>
+      </w:r>
+      <w:proofErr w:type="spellEnd"/>
+      <w:r>
+        <w:t xml:space="preserve"> says that WICE</w:t>
       </w:r>
       <w:r>
         <w:t>D_LED1 connects to WICED_GPIO_12</w:t>
@@ -60,7 +68,23 @@
         <w:t>, Arduino header D5, and WICED_PWM_3</w:t>
       </w:r>
       <w:r>
-        <w:t>. Explain how this mapping was determined. You will need to refer to platform.h, platform.c and the schematic for the base board.</w:t>
+        <w:t xml:space="preserve">. Explain how this mapping was determined. You will need to refer to </w:t>
+      </w:r>
+      <w:proofErr w:type="spellStart"/>
+      <w:r>
+        <w:t>platform.h</w:t>
+      </w:r>
+      <w:proofErr w:type="spellEnd"/>
+      <w:r>
+        <w:t xml:space="preserve">, </w:t>
+      </w:r>
+      <w:proofErr w:type="spellStart"/>
+      <w:r>
+        <w:t>platform.c</w:t>
+      </w:r>
+      <w:proofErr w:type="spellEnd"/>
+      <w:r>
+        <w:t xml:space="preserve"> and the schematic for the base board.</w:t>
       </w:r>
     </w:p>
     <w:p>
@@ -68,7 +92,15 @@
         <w:ind w:left="1440"/>
       </w:pPr>
       <w:r>
-        <w:t>From platform.h line 383, WICE</w:t>
+        <w:t xml:space="preserve">From </w:t>
+      </w:r>
+      <w:proofErr w:type="spellStart"/>
+      <w:r>
+        <w:t>platform.h</w:t>
+      </w:r>
+      <w:proofErr w:type="spellEnd"/>
+      <w:r>
+        <w:t xml:space="preserve"> line 383, WICE</w:t>
       </w:r>
       <w:r>
         <w:t>D_LED1 is mapped to WICED_GPIO_12</w:t>
@@ -81,8 +113,13 @@
       <w:r>
         <w:t xml:space="preserve">From </w:t>
       </w:r>
-      <w:r>
-        <w:t>platform.c line 53, WICED_GPIO_12 is assigned to PIN_GPIO_16</w:t>
+      <w:proofErr w:type="spellStart"/>
+      <w:r>
+        <w:t>platform.c</w:t>
+      </w:r>
+      <w:proofErr w:type="spellEnd"/>
+      <w:r>
+        <w:t xml:space="preserve"> line 53, WICED_GPIO_12 is assigned to PIN_GPIO_16</w:t>
       </w:r>
     </w:p>
     <w:p>
@@ -90,7 +127,15 @@
         <w:ind w:left="1440"/>
       </w:pPr>
       <w:r>
-        <w:t>From platform.c line 120, PIN_GPIO_16 is assigned to WICED_PWM_3</w:t>
+        <w:t xml:space="preserve">From </w:t>
+      </w:r>
+      <w:proofErr w:type="spellStart"/>
+      <w:r>
+        <w:t>platform.c</w:t>
+      </w:r>
+      <w:proofErr w:type="spellEnd"/>
+      <w:r>
+        <w:t xml:space="preserve"> line 120, PIN_GPIO_16 is assigned to WICED_PWM_3</w:t>
       </w:r>
     </w:p>
     <w:p>
@@ -123,12 +168,14 @@
       <w:r>
         <w:t xml:space="preserve">Why can’t you read the value of the LED using the </w:t>
       </w:r>
+      <w:proofErr w:type="spellStart"/>
       <w:r>
         <w:rPr>
           <w:i/>
         </w:rPr>
         <w:t>wiced_gpio_input_get</w:t>
       </w:r>
+      <w:proofErr w:type="spellEnd"/>
       <w:r>
         <w:t xml:space="preserve"> function instead of using a variable to remember the state?</w:t>
       </w:r>
@@ -138,7 +185,15 @@
         <w:ind w:left="1440"/>
       </w:pPr>
       <w:r>
-        <w:t>The wiced_gpio_input_get function is only valid if the pin is configured as an input pin.</w:t>
+        <w:t xml:space="preserve">The </w:t>
+      </w:r>
+      <w:proofErr w:type="spellStart"/>
+      <w:r>
+        <w:t>wiced_gpio_input_get</w:t>
+      </w:r>
+      <w:proofErr w:type="spellEnd"/>
+      <w:r>
+        <w:t xml:space="preserve"> function is only valid if the pin is configured as an input pin.</w:t>
       </w:r>
     </w:p>
     <w:p>
@@ -160,8 +215,13 @@
         </w:tabs>
         <w:ind w:left="1440"/>
       </w:pPr>
-      <w:r>
-        <w:t>platform.h, line 383</w:t>
+      <w:proofErr w:type="spellStart"/>
+      <w:r>
+        <w:t>platform.h</w:t>
+      </w:r>
+      <w:proofErr w:type="spellEnd"/>
+      <w:r>
+        <w:t>, line 383</w:t>
       </w:r>
       <w:r>
         <w:t>.</w:t>
@@ -183,8 +243,13 @@
       <w:pPr>
         <w:ind w:left="1440"/>
       </w:pPr>
-      <w:r>
-        <w:t>platform.c, line 32</w:t>
+      <w:proofErr w:type="spellStart"/>
+      <w:r>
+        <w:t>platform.c</w:t>
+      </w:r>
+      <w:proofErr w:type="spellEnd"/>
+      <w:r>
+        <w:t>, line 32</w:t>
       </w:r>
       <w:r>
         <w:t>3.</w:t>
@@ -279,6 +344,7 @@
       <w:r>
         <w:t xml:space="preserve">Do you need </w:t>
       </w:r>
+      <w:proofErr w:type="spellStart"/>
       <w:r>
         <w:rPr>
           <w:i/>
@@ -286,7 +352,11 @@
         <w:t>wiced_rtos_delay_millisecon</w:t>
       </w:r>
       <w:r>
-        <w:t>ds in the LED thread? Why or why not?</w:t>
+        <w:t>ds</w:t>
+      </w:r>
+      <w:proofErr w:type="spellEnd"/>
+      <w:r>
+        <w:t xml:space="preserve"> in the LED thread? Why or why not?</w:t>
       </w:r>
     </w:p>
     <w:p>
@@ -363,7 +433,15 @@
         </w:numPr>
       </w:pPr>
       <w:r>
-        <w:t>What happens if you don’t remove the while(1) loop from the function that blinks the LED? Why?</w:t>
+        <w:t xml:space="preserve">What happens if you don’t remove the </w:t>
+      </w:r>
+      <w:proofErr w:type="gramStart"/>
+      <w:r>
+        <w:t>while(</w:t>
+      </w:r>
+      <w:proofErr w:type="gramEnd"/>
+      <w:r>
+        <w:t>1) loop from the function that blinks the LED? Why?</w:t>
       </w:r>
     </w:p>
     <w:p>
@@ -383,7 +461,23 @@
         </w:numPr>
       </w:pPr>
       <w:r>
-        <w:t>What happens if the application_start doesn’t have a while(1) loop? Why?</w:t>
+        <w:t xml:space="preserve">What happens if the </w:t>
+      </w:r>
+      <w:proofErr w:type="spellStart"/>
+      <w:r>
+        <w:t>application_start</w:t>
+      </w:r>
+      <w:proofErr w:type="spellEnd"/>
+      <w:r>
+        <w:t xml:space="preserve"> doesn’t have a </w:t>
+      </w:r>
+      <w:proofErr w:type="gramStart"/>
+      <w:r>
+        <w:t>while(</w:t>
+      </w:r>
+      <w:proofErr w:type="gramEnd"/>
+      <w:r>
+        <w:t>1) loop? Why?</w:t>
       </w:r>
     </w:p>
     <w:p>
@@ -391,7 +485,15 @@
         <w:ind w:left="1440"/>
       </w:pPr>
       <w:r>
-        <w:t>The chip will continuously reset because there are no active threads once application_start exits. Remember that the timer is NOT a thread on its own.</w:t>
+        <w:t xml:space="preserve">The chip will continuously reset because there are no active threads once </w:t>
+      </w:r>
+      <w:proofErr w:type="spellStart"/>
+      <w:r>
+        <w:t>application_start</w:t>
+      </w:r>
+      <w:proofErr w:type="spellEnd"/>
+      <w:r>
+        <w:t xml:space="preserve"> exits. Remember that the timer is NOT a thread on its own.</w:t>
       </w:r>
     </w:p>
     <w:p>
@@ -403,7 +505,23 @@
         </w:numPr>
       </w:pPr>
       <w:r>
-        <w:t>Does the while(1) loop in application_start need a delay? Why or why not?</w:t>
+        <w:t xml:space="preserve">Does the </w:t>
+      </w:r>
+      <w:proofErr w:type="gramStart"/>
+      <w:r>
+        <w:t>while(</w:t>
+      </w:r>
+      <w:proofErr w:type="gramEnd"/>
+      <w:r>
+        <w:t xml:space="preserve">1) loop in </w:t>
+      </w:r>
+      <w:proofErr w:type="spellStart"/>
+      <w:r>
+        <w:t>application_start</w:t>
+      </w:r>
+      <w:proofErr w:type="spellEnd"/>
+      <w:r>
+        <w:t xml:space="preserve"> need a delay? Why or why not?</w:t>
       </w:r>
     </w:p>
     <w:p>
@@ -411,7 +529,15 @@
         <w:ind w:left="1440"/>
       </w:pPr>
       <w:r>
-        <w:t>No, because application_start is the only thread in the project.</w:t>
+        <w:t xml:space="preserve">No, because </w:t>
+      </w:r>
+      <w:proofErr w:type="spellStart"/>
+      <w:r>
+        <w:t>application_start</w:t>
+      </w:r>
+      <w:proofErr w:type="spellEnd"/>
+      <w:r>
+        <w:t xml:space="preserve"> is the only thread in the project.</w:t>
       </w:r>
     </w:p>
     <w:p>
@@ -458,7 +584,15 @@
         </w:numPr>
       </w:pPr>
       <w:r>
-        <w:t>There are three changes required in the wifi_config_dct.h file:</w:t>
+        <w:t xml:space="preserve">There are three changes required in the </w:t>
+      </w:r>
+      <w:proofErr w:type="spellStart"/>
+      <w:r>
+        <w:t>wifi_config_dct.h</w:t>
+      </w:r>
+      <w:proofErr w:type="spellEnd"/>
+      <w:r>
+        <w:t xml:space="preserve"> file:</w:t>
       </w:r>
     </w:p>
     <w:p>
@@ -515,7 +649,15 @@
         <w:ind w:left="1440"/>
       </w:pPr>
       <w:r>
-        <w:t>Hint: you can find all of the security types available by right clicking on WICED_SECURITY_OPEN (or any other security name) from the DCT file and selecting “Open Declaration”.</w:t>
+        <w:t xml:space="preserve">Hint: you can find </w:t>
+      </w:r>
+      <w:proofErr w:type="gramStart"/>
+      <w:r>
+        <w:t>all of</w:t>
+      </w:r>
+      <w:proofErr w:type="gramEnd"/>
+      <w:r>
+        <w:t xml:space="preserve"> the security types available by right clicking on WICED_SECURITY_OPEN (or any other security name) from the DCT file and selecting “Open Declaration”.</w:t>
       </w:r>
     </w:p>
     <w:p>
@@ -588,7 +730,23 @@
         <w:ind w:left="1440"/>
       </w:pPr>
       <w:r>
-        <w:t>The callback function is called event_handler. It is specified as a parameter to http_client_init.</w:t>
+        <w:t xml:space="preserve">The callback function is called </w:t>
+      </w:r>
+      <w:proofErr w:type="spellStart"/>
+      <w:r>
+        <w:t>event_handler</w:t>
+      </w:r>
+      <w:proofErr w:type="spellEnd"/>
+      <w:r>
+        <w:t xml:space="preserve">. It is specified as a parameter to </w:t>
+      </w:r>
+      <w:proofErr w:type="spellStart"/>
+      <w:r>
+        <w:t>http_client_init</w:t>
+      </w:r>
+      <w:proofErr w:type="spellEnd"/>
+      <w:r>
+        <w:t>.</w:t>
       </w:r>
     </w:p>
     <w:p>
@@ -633,7 +791,15 @@
         <w:spacing w:line="259" w:lineRule="auto"/>
       </w:pPr>
       <w:r>
-        <w:t>What is the purpose of the semaphore “httpWait”.</w:t>
+        <w:t>What is the purpose of the semaphore “</w:t>
+      </w:r>
+      <w:proofErr w:type="spellStart"/>
+      <w:r>
+        <w:t>httpWait</w:t>
+      </w:r>
+      <w:proofErr w:type="spellEnd"/>
+      <w:r>
+        <w:t>”.</w:t>
       </w:r>
     </w:p>
     <w:p>
@@ -699,7 +865,15 @@
       </w:pPr>
       <w:r>
         <w:lastRenderedPageBreak/>
-        <w:t>Where is the http_request_deinit called? Why?</w:t>
+        <w:t xml:space="preserve">Where is the </w:t>
+      </w:r>
+      <w:proofErr w:type="spellStart"/>
+      <w:r>
+        <w:t>http_request_deinit</w:t>
+      </w:r>
+      <w:proofErr w:type="spellEnd"/>
+      <w:r>
+        <w:t xml:space="preserve"> called? Why?</w:t>
       </w:r>
     </w:p>
     <w:p>
@@ -710,11 +884,37 @@
       <w:r>
         <w:t xml:space="preserve">The </w:t>
       </w:r>
+      <w:proofErr w:type="spellStart"/>
       <w:r>
         <w:t>http_request_deinit</w:t>
       </w:r>
-      <w:r>
-        <w:t xml:space="preserve"> is called inside the http callback function (event_handler) but only when the response-&gt;remaining_length is equal to zero. This must be done because for a large response (like from /html) the payload may be sent in several packets. Therefore, you must make sure that nothing else is coming before you de-init the request.</w:t>
+      <w:proofErr w:type="spellEnd"/>
+      <w:r>
+        <w:t xml:space="preserve"> is called inside the http callback function (</w:t>
+      </w:r>
+      <w:proofErr w:type="spellStart"/>
+      <w:r>
+        <w:t>event_handler</w:t>
+      </w:r>
+      <w:proofErr w:type="spellEnd"/>
+      <w:r>
+        <w:t>) but only when the response-&gt;</w:t>
+      </w:r>
+      <w:proofErr w:type="spellStart"/>
+      <w:r>
+        <w:t>remaining_length</w:t>
+      </w:r>
+      <w:proofErr w:type="spellEnd"/>
+      <w:r>
+        <w:t xml:space="preserve"> is equal to zero. This must be done because for a large response (like from /html) the payload may be sent in several packets. Therefore, you must make sure that nothing else is coming before you de-</w:t>
+      </w:r>
+      <w:proofErr w:type="spellStart"/>
+      <w:r>
+        <w:t>init</w:t>
+      </w:r>
+      <w:proofErr w:type="spellEnd"/>
+      <w:r>
+        <w:t xml:space="preserve"> the request.</w:t>
       </w:r>
     </w:p>
     <w:p>
@@ -828,9 +1028,11 @@
       <w:r>
         <w:t xml:space="preserve"> parameter to </w:t>
       </w:r>
+      <w:proofErr w:type="spellStart"/>
       <w:r>
         <w:t>http_client_connect</w:t>
       </w:r>
+      <w:proofErr w:type="spellEnd"/>
       <w:r>
         <w:t xml:space="preserve"> is “HTTP_USE_TLS” instead of “HTTP_NO_SECURITY.”</w:t>
       </w:r>
@@ -879,9 +1081,11 @@
       <w:r>
         <w:t xml:space="preserve">The certificate is read into the firmware by using the function </w:t>
       </w:r>
+      <w:proofErr w:type="spellStart"/>
       <w:r>
         <w:t>wiced_dct_read_lock</w:t>
       </w:r>
+      <w:proofErr w:type="spellEnd"/>
       <w:r>
         <w:t>.</w:t>
       </w:r>
@@ -934,8 +1138,13 @@
         <w:ind w:left="2160"/>
       </w:pPr>
       <w:r>
-        <w:t>Content-Type: application/json</w:t>
-      </w:r>
+        <w:t>Content-Type: application/</w:t>
+      </w:r>
+      <w:proofErr w:type="spellStart"/>
+      <w:r>
+        <w:t>json</w:t>
+      </w:r>
+      <w:proofErr w:type="spellEnd"/>
     </w:p>
     <w:p>
       <w:pPr>
@@ -983,12 +1192,14 @@
       <w:r>
         <w:t>“</w:t>
       </w:r>
+      <w:proofErr w:type="spellStart"/>
       <w:r>
         <w:t>WICED</w:t>
       </w:r>
       <w:r>
         <w:t>”</w:t>
       </w:r>
+      <w:proofErr w:type="gramStart"/>
       <w:r>
         <w:t>:</w:t>
       </w:r>
@@ -998,6 +1209,8 @@
       <w:r>
         <w:t>yes</w:t>
       </w:r>
+      <w:proofErr w:type="spellEnd"/>
+      <w:proofErr w:type="gramEnd"/>
       <w:r>
         <w:t>”</w:t>
       </w:r>
@@ -1054,13 +1267,21 @@
         <w:ind w:left="1440"/>
       </w:pPr>
       <w:r>
-        <w:t>The certificate is read into the firmware by using the function resource</w:t>
+        <w:t xml:space="preserve">The certificate is read into the firmware by using the function </w:t>
+      </w:r>
+      <w:proofErr w:type="spellStart"/>
+      <w:r>
+        <w:t>resource</w:t>
       </w:r>
       <w:r>
         <w:t>_</w:t>
       </w:r>
       <w:r>
-        <w:t>get_readonly_buffer.</w:t>
+        <w:t>get_readonly_buffer</w:t>
+      </w:r>
+      <w:proofErr w:type="spellEnd"/>
+      <w:r>
+        <w:t>.</w:t>
       </w:r>
     </w:p>
     <w:p>
@@ -1096,7 +1317,28 @@
         </w:numPr>
       </w:pPr>
       <w:r>
-        <w:t>How do the MQTT library functions (e.g. wiced_mqtt_publish) get into your project?</w:t>
+        <w:t xml:space="preserve">How do the MQTT library functions (e.g. </w:t>
+      </w:r>
+      <w:proofErr w:type="spellStart"/>
+      <w:r>
+        <w:t>wiced_</w:t>
+      </w:r>
+      <w:del w:id="1" w:author="Greg Landry" w:date="2018-06-06T16:55:00Z">
+        <w:r>
+          <w:delText>mqtt</w:delText>
+        </w:r>
+      </w:del>
+      <w:ins w:id="2" w:author="Greg Landry" w:date="2018-06-06T16:55:00Z">
+        <w:r>
+          <w:t>aws</w:t>
+        </w:r>
+      </w:ins>
+      <w:r>
+        <w:t>_publish</w:t>
+      </w:r>
+      <w:proofErr w:type="spellEnd"/>
+      <w:r>
+        <w:t>) get into your project?</w:t>
       </w:r>
     </w:p>
     <w:p>
@@ -1115,8 +1357,21 @@
           <w:sz w:val="20"/>
           <w:szCs w:val="20"/>
         </w:rPr>
-        <w:t>$(NAME)_COMPONENTS :</w:t>
-      </w:r>
+        <w:t>$(NAME)_</w:t>
+      </w:r>
+      <w:proofErr w:type="gramStart"/>
+      <w:r>
+        <w:rPr>
+          <w:rFonts w:ascii="Consolas" w:hAnsi="Consolas" w:cs="Consolas"/>
+          <w:b/>
+          <w:bCs/>
+          <w:color w:val="4E76D6"/>
+          <w:sz w:val="20"/>
+          <w:szCs w:val="20"/>
+        </w:rPr>
+        <w:t>COMPONENTS :</w:t>
+      </w:r>
+      <w:proofErr w:type="gramEnd"/>
       <w:r>
         <w:rPr>
           <w:rFonts w:ascii="Consolas" w:hAnsi="Consolas" w:cs="Consolas"/>
@@ -1141,8 +1396,50 @@
       <w:r>
         <w:t xml:space="preserve">in the make file </w:t>
       </w:r>
-      <w:r>
-        <w:t>causes the MQTT library functions to be included in the project.</w:t>
+      <w:ins w:id="3" w:author="Greg Landry" w:date="2018-06-06T16:56:00Z">
+        <w:r>
+          <w:t>and the #include for "</w:t>
+        </w:r>
+        <w:proofErr w:type="spellStart"/>
+        <w:r>
+          <w:t>wiced_aws.h</w:t>
+        </w:r>
+        <w:proofErr w:type="spellEnd"/>
+        <w:r>
+          <w:t>" and "</w:t>
+        </w:r>
+        <w:proofErr w:type="spellStart"/>
+        <w:r>
+          <w:t>aws_common.h</w:t>
+        </w:r>
+        <w:proofErr w:type="spellEnd"/>
+        <w:r>
+          <w:t xml:space="preserve">" in the C file </w:t>
+        </w:r>
+      </w:ins>
+      <w:r>
+        <w:t>cause</w:t>
+      </w:r>
+      <w:del w:id="4" w:author="Greg Landry" w:date="2018-06-06T16:56:00Z">
+        <w:r>
+          <w:delText>s</w:delText>
+        </w:r>
+      </w:del>
+      <w:r>
+        <w:t xml:space="preserve"> the </w:t>
+      </w:r>
+      <w:del w:id="5" w:author="Greg Landry" w:date="2018-06-06T16:56:00Z">
+        <w:r>
+          <w:delText xml:space="preserve">MQTT </w:delText>
+        </w:r>
+      </w:del>
+      <w:ins w:id="6" w:author="Greg Landry" w:date="2018-06-06T16:56:00Z">
+        <w:r>
+          <w:t xml:space="preserve">AWS </w:t>
+        </w:r>
+      </w:ins>
+      <w:r>
+        <w:t>library functions to be included in the project.</w:t>
       </w:r>
     </w:p>
     <w:p>
@@ -1168,6 +1465,29 @@
           <w:szCs w:val="20"/>
         </w:rPr>
       </w:pPr>
+      <w:del w:id="7" w:author="Greg Landry" w:date="2018-06-06T16:57:00Z">
+        <w:r>
+          <w:rPr>
+            <w:rFonts w:ascii="Consolas" w:hAnsi="Consolas" w:cs="Consolas"/>
+            <w:color w:val="000000"/>
+            <w:sz w:val="20"/>
+            <w:szCs w:val="20"/>
+          </w:rPr>
+          <w:delText>publish</w:delText>
+        </w:r>
+      </w:del>
+      <w:proofErr w:type="spellStart"/>
+      <w:ins w:id="8" w:author="Greg Landry" w:date="2018-06-06T16:57:00Z">
+        <w:r>
+          <w:rPr>
+            <w:rFonts w:ascii="Consolas" w:hAnsi="Consolas" w:cs="Consolas"/>
+            <w:color w:val="000000"/>
+            <w:sz w:val="20"/>
+            <w:szCs w:val="20"/>
+          </w:rPr>
+          <w:t>button_press</w:t>
+        </w:r>
+      </w:ins>
       <w:r>
         <w:rPr>
           <w:rFonts w:ascii="Consolas" w:hAnsi="Consolas" w:cs="Consolas"/>
@@ -1175,8 +1495,9 @@
           <w:sz w:val="20"/>
           <w:szCs w:val="20"/>
         </w:rPr>
-        <w:t>publish_callback</w:t>
-      </w:r>
+        <w:t>_callback</w:t>
+      </w:r>
+      <w:proofErr w:type="spellEnd"/>
     </w:p>
     <w:p>
       <w:pPr>
@@ -1204,6 +1525,7 @@
       <w:r>
         <w:t>It sets a semaphore using “</w:t>
       </w:r>
+      <w:proofErr w:type="spellStart"/>
       <w:r>
         <w:rPr>
           <w:rFonts w:ascii="Consolas" w:hAnsi="Consolas" w:cs="Consolas"/>
@@ -1211,7 +1533,48 @@
           <w:sz w:val="20"/>
           <w:szCs w:val="20"/>
         </w:rPr>
-        <w:t>wiced_rtos_set_semaphore( &amp;wake_semaphore );</w:t>
+        <w:t>wiced_rtos_set_</w:t>
+      </w:r>
+      <w:proofErr w:type="gramStart"/>
+      <w:r>
+        <w:rPr>
+          <w:rFonts w:ascii="Consolas" w:hAnsi="Consolas" w:cs="Consolas"/>
+          <w:color w:val="000000"/>
+          <w:sz w:val="20"/>
+          <w:szCs w:val="20"/>
+        </w:rPr>
+        <w:t>semaphore</w:t>
+      </w:r>
+      <w:proofErr w:type="spellEnd"/>
+      <w:r>
+        <w:rPr>
+          <w:rFonts w:ascii="Consolas" w:hAnsi="Consolas" w:cs="Consolas"/>
+          <w:color w:val="000000"/>
+          <w:sz w:val="20"/>
+          <w:szCs w:val="20"/>
+        </w:rPr>
+        <w:t>( &amp;</w:t>
+      </w:r>
+      <w:proofErr w:type="spellStart"/>
+      <w:proofErr w:type="gramEnd"/>
+      <w:r>
+        <w:rPr>
+          <w:rFonts w:ascii="Consolas" w:hAnsi="Consolas" w:cs="Consolas"/>
+          <w:color w:val="000000"/>
+          <w:sz w:val="20"/>
+          <w:szCs w:val="20"/>
+        </w:rPr>
+        <w:t>wake_semaphore</w:t>
+      </w:r>
+      <w:proofErr w:type="spellEnd"/>
+      <w:r>
+        <w:rPr>
+          <w:rFonts w:ascii="Consolas" w:hAnsi="Consolas" w:cs="Consolas"/>
+          <w:color w:val="000000"/>
+          <w:sz w:val="20"/>
+          <w:szCs w:val="20"/>
+        </w:rPr>
+        <w:t xml:space="preserve"> );</w:t>
       </w:r>
       <w:r>
         <w:t>”</w:t>
@@ -1225,30 +1588,40 @@
           <w:ilvl w:val="0"/>
           <w:numId w:val="26"/>
         </w:numPr>
-      </w:pPr>
-      <w:r>
-        <w:t>What WICED-SDK RTOS mechanism does the “wait_for_response” function use to “wait”?</w:t>
-      </w:r>
+        <w:rPr>
+          <w:del w:id="9" w:author="Greg Landry" w:date="2018-06-06T16:57:00Z"/>
+        </w:rPr>
+      </w:pPr>
+      <w:del w:id="10" w:author="Greg Landry" w:date="2018-06-06T16:57:00Z">
+        <w:r>
+          <w:delText>What WICED-SDK RTOS mechanism does the “wait_for_response” function use to “wait”?</w:delText>
+        </w:r>
+      </w:del>
     </w:p>
     <w:p>
       <w:pPr>
         <w:ind w:left="720"/>
-      </w:pPr>
-      <w:r>
-        <w:t>It gets a semaphore using “</w:t>
-      </w:r>
-      <w:r>
         <w:rPr>
-          <w:rFonts w:ascii="Consolas" w:hAnsi="Consolas" w:cs="Consolas"/>
-          <w:color w:val="000000"/>
-          <w:sz w:val="20"/>
-          <w:szCs w:val="20"/>
+          <w:del w:id="11" w:author="Greg Landry" w:date="2018-06-06T16:57:00Z"/>
         </w:rPr>
-        <w:t>wiced_rtos_get_semaphore( &amp;msg_semaphore, timeout )</w:t>
-      </w:r>
-      <w:r>
-        <w:t>”</w:t>
-      </w:r>
+      </w:pPr>
+      <w:del w:id="12" w:author="Greg Landry" w:date="2018-06-06T16:57:00Z">
+        <w:r>
+          <w:delText>It gets a semaphore using “</w:delText>
+        </w:r>
+        <w:r>
+          <w:rPr>
+            <w:rFonts w:ascii="Consolas" w:hAnsi="Consolas" w:cs="Consolas"/>
+            <w:color w:val="000000"/>
+            <w:sz w:val="20"/>
+            <w:szCs w:val="20"/>
+          </w:rPr>
+          <w:delText>wiced_rtos_get_semaphore( &amp;msg_semaphore, timeout )</w:delText>
+        </w:r>
+        <w:r>
+          <w:delText>”</w:delText>
+        </w:r>
+      </w:del>
     </w:p>
     <w:p>
       <w:pPr>
@@ -1258,18 +1631,28 @@
           <w:ilvl w:val="0"/>
           <w:numId w:val="26"/>
         </w:numPr>
-      </w:pPr>
-      <w:r>
-        <w:t>Why did the firmware author create a function called “wait_for_response”?</w:t>
-      </w:r>
+        <w:rPr>
+          <w:del w:id="13" w:author="Greg Landry" w:date="2018-06-06T16:57:00Z"/>
+        </w:rPr>
+      </w:pPr>
+      <w:del w:id="14" w:author="Greg Landry" w:date="2018-06-06T16:57:00Z">
+        <w:r>
+          <w:delText>Why did the firmware author create a function called “wait_for_response”?</w:delText>
+        </w:r>
+      </w:del>
     </w:p>
     <w:p>
       <w:pPr>
         <w:ind w:left="720"/>
-      </w:pPr>
-      <w:r>
-        <w:t>This function is used in several of the functions in the main application to cause the thread to sleep until a specific MQTT event occurs.</w:t>
-      </w:r>
+        <w:rPr>
+          <w:del w:id="15" w:author="Greg Landry" w:date="2018-06-06T16:57:00Z"/>
+        </w:rPr>
+      </w:pPr>
+      <w:del w:id="16" w:author="Greg Landry" w:date="2018-06-06T16:57:00Z">
+        <w:r>
+          <w:delText>This function is used in several of the functions in the main application to cause the thread to sleep until a specific MQTT event occurs.</w:delText>
+        </w:r>
+      </w:del>
     </w:p>
     <w:p>
       <w:pPr>
@@ -1289,7 +1672,15 @@
         <w:ind w:left="720"/>
       </w:pPr>
       <w:r>
-        <w:t>No, but messages that affect the shadow have to be JSON.</w:t>
+        <w:t xml:space="preserve">No, but messages that affect the shadow </w:t>
+      </w:r>
+      <w:proofErr w:type="gramStart"/>
+      <w:r>
+        <w:t>have to</w:t>
+      </w:r>
+      <w:proofErr w:type="gramEnd"/>
+      <w:r>
+        <w:t xml:space="preserve"> be JSON.</w:t>
       </w:r>
     </w:p>
     <w:p/>
@@ -1306,7 +1697,34 @@
         </w:numPr>
       </w:pPr>
       <w:r>
-        <w:t>What are the 7 WICED MQTT events?  What file are they defined in?</w:t>
+        <w:lastRenderedPageBreak/>
+        <w:t xml:space="preserve">What are the </w:t>
+      </w:r>
+      <w:del w:id="17" w:author="Greg Landry" w:date="2018-06-06T16:58:00Z">
+        <w:r>
+          <w:delText xml:space="preserve">7 </w:delText>
+        </w:r>
+      </w:del>
+      <w:ins w:id="18" w:author="Greg Landry" w:date="2018-06-06T16:58:00Z">
+        <w:r>
+          <w:t xml:space="preserve">6 </w:t>
+        </w:r>
+      </w:ins>
+      <w:r>
+        <w:t xml:space="preserve">WICED </w:t>
+      </w:r>
+      <w:del w:id="19" w:author="Greg Landry" w:date="2018-06-06T16:57:00Z">
+        <w:r>
+          <w:delText xml:space="preserve">MQTT </w:delText>
+        </w:r>
+      </w:del>
+      <w:ins w:id="20" w:author="Greg Landry" w:date="2018-06-06T16:57:00Z">
+        <w:r>
+          <w:t xml:space="preserve">AWS </w:t>
+        </w:r>
+      </w:ins>
+      <w:r>
+        <w:t>events?  What file are they defined in?</w:t>
       </w:r>
     </w:p>
     <w:p>
@@ -1316,8 +1734,44 @@
         <w:ind w:left="720"/>
       </w:pPr>
       <w:r>
-        <w:t>WICED_MQTT_EVENT_TYPE_CONNECT_REQ_STATUS</w:t>
-      </w:r>
+        <w:t>WICED_</w:t>
+      </w:r>
+      <w:del w:id="21" w:author="Greg Landry" w:date="2018-06-06T16:58:00Z">
+        <w:r>
+          <w:delText>MQTT</w:delText>
+        </w:r>
+      </w:del>
+      <w:ins w:id="22" w:author="Greg Landry" w:date="2018-06-06T16:58:00Z">
+        <w:r>
+          <w:t>AWS</w:t>
+        </w:r>
+      </w:ins>
+      <w:r>
+        <w:t>_EVENT_</w:t>
+      </w:r>
+      <w:ins w:id="23" w:author="Greg Landry" w:date="2018-06-06T16:58:00Z">
+        <w:r>
+          <w:t xml:space="preserve"> </w:t>
+        </w:r>
+      </w:ins>
+      <w:del w:id="24" w:author="Greg Landry" w:date="2018-06-06T16:58:00Z">
+        <w:r>
+          <w:delText>TYPE_</w:delText>
+        </w:r>
+      </w:del>
+      <w:r>
+        <w:t>CONNECT</w:t>
+      </w:r>
+      <w:del w:id="25" w:author="Greg Landry" w:date="2018-06-06T16:58:00Z">
+        <w:r>
+          <w:delText>_REQ_STATUS</w:delText>
+        </w:r>
+      </w:del>
+      <w:ins w:id="26" w:author="Greg Landry" w:date="2018-06-06T16:58:00Z">
+        <w:r>
+          <w:t>ED</w:t>
+        </w:r>
+      </w:ins>
     </w:p>
     <w:p>
       <w:pPr>
@@ -1326,8 +1780,31 @@
         <w:ind w:left="720"/>
       </w:pPr>
       <w:r>
-        <w:t>WICED_MQTT_EVENT_TYPE_</w:t>
-      </w:r>
+        <w:t>WICED_</w:t>
+      </w:r>
+      <w:ins w:id="27" w:author="Greg Landry" w:date="2018-06-06T16:58:00Z">
+        <w:r>
+          <w:t>AWS</w:t>
+        </w:r>
+      </w:ins>
+      <w:del w:id="28" w:author="Greg Landry" w:date="2018-06-06T16:58:00Z">
+        <w:r>
+          <w:delText>MQTT</w:delText>
+        </w:r>
+      </w:del>
+      <w:r>
+        <w:t>_EVENT_</w:t>
+      </w:r>
+      <w:ins w:id="29" w:author="Greg Landry" w:date="2018-06-06T16:58:00Z">
+        <w:r>
+          <w:t xml:space="preserve"> </w:t>
+        </w:r>
+      </w:ins>
+      <w:del w:id="30" w:author="Greg Landry" w:date="2018-06-06T16:58:00Z">
+        <w:r>
+          <w:delText>TYPE_</w:delText>
+        </w:r>
+      </w:del>
       <w:r>
         <w:t>DISCONNECTED</w:t>
       </w:r>
@@ -1339,8 +1816,31 @@
         <w:ind w:left="720"/>
       </w:pPr>
       <w:r>
-        <w:t>WICED_MQTT_EVENT_TYPE_</w:t>
-      </w:r>
+        <w:t>WICED_</w:t>
+      </w:r>
+      <w:ins w:id="31" w:author="Greg Landry" w:date="2018-06-06T16:58:00Z">
+        <w:r>
+          <w:t>AWS</w:t>
+        </w:r>
+      </w:ins>
+      <w:del w:id="32" w:author="Greg Landry" w:date="2018-06-06T16:58:00Z">
+        <w:r>
+          <w:delText>MQTT</w:delText>
+        </w:r>
+      </w:del>
+      <w:r>
+        <w:t>_EVENT_</w:t>
+      </w:r>
+      <w:ins w:id="33" w:author="Greg Landry" w:date="2018-06-06T16:58:00Z">
+        <w:r>
+          <w:t xml:space="preserve"> </w:t>
+        </w:r>
+      </w:ins>
+      <w:del w:id="34" w:author="Greg Landry" w:date="2018-06-06T16:58:00Z">
+        <w:r>
+          <w:delText>TYPE_</w:delText>
+        </w:r>
+      </w:del>
       <w:r>
         <w:t>PUBLISHED</w:t>
       </w:r>
@@ -1352,8 +1852,31 @@
         <w:ind w:left="720"/>
       </w:pPr>
       <w:r>
-        <w:t>WICED_MQTT_EVENT_TYPE_</w:t>
-      </w:r>
+        <w:t>WICED_</w:t>
+      </w:r>
+      <w:ins w:id="35" w:author="Greg Landry" w:date="2018-06-06T16:58:00Z">
+        <w:r>
+          <w:t>AWS</w:t>
+        </w:r>
+      </w:ins>
+      <w:del w:id="36" w:author="Greg Landry" w:date="2018-06-06T16:58:00Z">
+        <w:r>
+          <w:delText>MQTT</w:delText>
+        </w:r>
+      </w:del>
+      <w:r>
+        <w:t>_EVENT_</w:t>
+      </w:r>
+      <w:ins w:id="37" w:author="Greg Landry" w:date="2018-06-06T16:58:00Z">
+        <w:r>
+          <w:t xml:space="preserve"> </w:t>
+        </w:r>
+      </w:ins>
+      <w:del w:id="38" w:author="Greg Landry" w:date="2018-06-06T16:58:00Z">
+        <w:r>
+          <w:delText>TYPE_</w:delText>
+        </w:r>
+      </w:del>
       <w:r>
         <w:t>SUBSCRIBED</w:t>
       </w:r>
@@ -1365,8 +1888,31 @@
         <w:ind w:left="720"/>
       </w:pPr>
       <w:r>
-        <w:t>WICED_MQTT_EVENT_TYPE_</w:t>
-      </w:r>
+        <w:t>WICED_</w:t>
+      </w:r>
+      <w:ins w:id="39" w:author="Greg Landry" w:date="2018-06-06T16:58:00Z">
+        <w:r>
+          <w:t>AWS</w:t>
+        </w:r>
+      </w:ins>
+      <w:del w:id="40" w:author="Greg Landry" w:date="2018-06-06T16:58:00Z">
+        <w:r>
+          <w:delText>MQTT</w:delText>
+        </w:r>
+      </w:del>
+      <w:r>
+        <w:t>_EVENT_</w:t>
+      </w:r>
+      <w:ins w:id="41" w:author="Greg Landry" w:date="2018-06-06T16:58:00Z">
+        <w:r>
+          <w:t xml:space="preserve"> </w:t>
+        </w:r>
+      </w:ins>
+      <w:del w:id="42" w:author="Greg Landry" w:date="2018-06-06T16:58:00Z">
+        <w:r>
+          <w:delText>TYPE_</w:delText>
+        </w:r>
+      </w:del>
       <w:r>
         <w:t>UNSUBSCRIBED</w:t>
       </w:r>
@@ -1376,12 +1922,41 @@
         <w:keepNext/>
         <w:spacing w:after="0"/>
         <w:ind w:left="720"/>
-      </w:pPr>
-      <w:r>
-        <w:t>WICED_MQTT_EVENT_TYPE_</w:t>
-      </w:r>
-      <w:r>
-        <w:t>PUBLISH_MSG_RECEIVED</w:t>
+        <w:rPr>
+          <w:ins w:id="43" w:author="Greg Landry" w:date="2018-06-06T16:58:00Z"/>
+        </w:rPr>
+      </w:pPr>
+      <w:r>
+        <w:t>WICED_</w:t>
+      </w:r>
+      <w:ins w:id="44" w:author="Greg Landry" w:date="2018-06-06T16:58:00Z">
+        <w:r>
+          <w:t>AWS</w:t>
+        </w:r>
+      </w:ins>
+      <w:del w:id="45" w:author="Greg Landry" w:date="2018-06-06T16:58:00Z">
+        <w:r>
+          <w:delText>MQTT</w:delText>
+        </w:r>
+      </w:del>
+      <w:r>
+        <w:t>_EVENT_</w:t>
+      </w:r>
+      <w:del w:id="46" w:author="Greg Landry" w:date="2018-06-06T16:58:00Z">
+        <w:r>
+          <w:delText>TYPE_</w:delText>
+        </w:r>
+        <w:r>
+          <w:delText>PUBLISH_MSG</w:delText>
+        </w:r>
+      </w:del>
+      <w:ins w:id="47" w:author="Greg Landry" w:date="2018-06-06T16:58:00Z">
+        <w:r>
+          <w:t>PAYLOAD</w:t>
+        </w:r>
+      </w:ins>
+      <w:r>
+        <w:t>_RECEIVED</w:t>
       </w:r>
     </w:p>
     <w:p>
@@ -1390,19 +1965,62 @@
         <w:spacing w:after="0"/>
         <w:ind w:left="720"/>
       </w:pPr>
-      <w:r>
-        <w:t>WICED_MQTT_EVENT_TYPE_</w:t>
-      </w:r>
-      <w:r>
-        <w:t>UNKNOWN</w:t>
-      </w:r>
-    </w:p>
-    <w:p>
-      <w:pPr>
+    </w:p>
+    <w:p>
+      <w:pPr>
+        <w:keepNext/>
+        <w:spacing w:after="0"/>
         <w:ind w:left="720"/>
-      </w:pPr>
-      <w:r>
-        <w:t>They are defined in mqtt_common.h.</w:t>
+        <w:rPr>
+          <w:del w:id="48" w:author="Greg Landry" w:date="2018-06-06T16:58:00Z"/>
+        </w:rPr>
+      </w:pPr>
+      <w:del w:id="49" w:author="Greg Landry" w:date="2018-06-06T16:58:00Z">
+        <w:r>
+          <w:delText>WICED_MQTT_EVENT_TYPE_</w:delText>
+        </w:r>
+        <w:r>
+          <w:delText>UNKNOWN</w:delText>
+        </w:r>
+      </w:del>
+    </w:p>
+    <w:p>
+      <w:pPr>
+        <w:ind w:left="720"/>
+      </w:pPr>
+      <w:r>
+        <w:t xml:space="preserve">They are defined in </w:t>
+      </w:r>
+      <w:del w:id="50" w:author="Greg Landry" w:date="2018-06-06T16:58:00Z">
+        <w:r>
+          <w:delText>mqtt</w:delText>
+        </w:r>
+      </w:del>
+      <w:proofErr w:type="spellStart"/>
+      <w:ins w:id="51" w:author="Greg Landry" w:date="2018-06-06T16:58:00Z">
+        <w:r>
+          <w:t>wiced</w:t>
+        </w:r>
+      </w:ins>
+      <w:r>
+        <w:t>_</w:t>
+      </w:r>
+      <w:del w:id="52" w:author="Greg Landry" w:date="2018-06-06T16:58:00Z">
+        <w:r>
+          <w:delText>common</w:delText>
+        </w:r>
+      </w:del>
+      <w:ins w:id="53" w:author="Greg Landry" w:date="2018-06-06T16:58:00Z">
+        <w:r>
+          <w:t>aws</w:t>
+        </w:r>
+      </w:ins>
+      <w:r>
+        <w:t>.h</w:t>
+      </w:r>
+      <w:proofErr w:type="spellEnd"/>
+      <w:r>
+        <w:t>.</w:t>
       </w:r>
     </w:p>
     <w:p>
@@ -1429,7 +2047,15 @@
         <w:t>$(NAME)_RESOURCES</w:t>
       </w:r>
       <w:r>
-        <w:t>).</w:t>
+        <w:t>)</w:t>
+      </w:r>
+      <w:ins w:id="54" w:author="Greg Landry" w:date="2018-06-06T16:59:00Z">
+        <w:r>
+          <w:t xml:space="preserve"> and in the C source code when the certificate is read in</w:t>
+        </w:r>
+      </w:ins>
+      <w:r>
+        <w:t>.</w:t>
       </w:r>
     </w:p>
     <w:p>
@@ -1440,18 +2066,105 @@
           <w:ilvl w:val="0"/>
           <w:numId w:val="26"/>
         </w:numPr>
-      </w:pPr>
-      <w:r>
-        <w:t>What is the naming convention used to differentiate WICED MQTT library functions versus wrappers around those functions in the publisher app?</w:t>
-      </w:r>
-    </w:p>
-    <w:p>
-      <w:pPr>
+        <w:spacing w:line="259" w:lineRule="auto"/>
+        <w:rPr>
+          <w:ins w:id="55" w:author="Greg Landry" w:date="2018-06-06T17:03:00Z"/>
+        </w:rPr>
+      </w:pPr>
+      <w:ins w:id="56" w:author="Greg Landry" w:date="2018-06-06T17:02:00Z">
+        <w:r>
+          <w:t>What is the callback function for an AWS event? How is it registered?</w:t>
+        </w:r>
+      </w:ins>
+    </w:p>
+    <w:p>
+      <w:pPr>
+        <w:keepNext/>
+        <w:spacing w:line="259" w:lineRule="auto"/>
         <w:ind w:left="720"/>
-      </w:pPr>
-      <w:r>
-        <w:t>The library functions all start with ”wiced_mqtt” while the wrapper functions start with “mqtt”.</w:t>
-      </w:r>
+        <w:rPr>
+          <w:ins w:id="57" w:author="Greg Landry" w:date="2018-06-06T17:03:00Z"/>
+        </w:rPr>
+        <w:pPrChange w:id="58" w:author="Greg Landry" w:date="2018-06-06T17:03:00Z">
+          <w:pPr>
+            <w:pStyle w:val="ListParagraph"/>
+            <w:keepNext/>
+            <w:numPr>
+              <w:numId w:val="26"/>
+            </w:numPr>
+            <w:spacing w:line="259" w:lineRule="auto"/>
+            <w:ind w:hanging="360"/>
+          </w:pPr>
+        </w:pPrChange>
+      </w:pPr>
+      <w:ins w:id="59" w:author="Greg Landry" w:date="2018-06-06T17:03:00Z">
+        <w:r>
+          <w:t xml:space="preserve">The callback function is </w:t>
+        </w:r>
+        <w:proofErr w:type="spellStart"/>
+        <w:r>
+          <w:t>my_publisher_aws_callback</w:t>
+        </w:r>
+        <w:proofErr w:type="spellEnd"/>
+        <w:r>
+          <w:t xml:space="preserve">. It is registered by the line: </w:t>
+        </w:r>
+      </w:ins>
+    </w:p>
+    <w:p>
+      <w:pPr>
+        <w:keepNext/>
+        <w:spacing w:line="259" w:lineRule="auto"/>
+        <w:ind w:left="720"/>
+        <w:rPr>
+          <w:ins w:id="60" w:author="Greg Landry" w:date="2018-06-06T17:02:00Z"/>
+        </w:rPr>
+        <w:pPrChange w:id="61" w:author="Greg Landry" w:date="2018-06-06T17:05:00Z">
+          <w:pPr>
+            <w:pStyle w:val="ListParagraph"/>
+            <w:keepNext/>
+            <w:numPr>
+              <w:numId w:val="26"/>
+            </w:numPr>
+            <w:spacing w:line="259" w:lineRule="auto"/>
+            <w:ind w:hanging="360"/>
+          </w:pPr>
+        </w:pPrChange>
+      </w:pPr>
+      <w:ins w:id="62" w:author="Greg Landry" w:date="2018-06-06T17:03:00Z">
+        <w:r>
+          <w:t xml:space="preserve">ret = </w:t>
+        </w:r>
+        <w:proofErr w:type="spellStart"/>
+        <w:r>
+          <w:t>wiced_aws_</w:t>
+        </w:r>
+        <w:proofErr w:type="gramStart"/>
+        <w:r>
+          <w:t>init</w:t>
+        </w:r>
+        <w:proofErr w:type="spellEnd"/>
+        <w:r>
+          <w:t>( &amp;</w:t>
+        </w:r>
+        <w:proofErr w:type="spellStart"/>
+        <w:proofErr w:type="gramEnd"/>
+        <w:r>
+          <w:t>my_publisher_aws_config</w:t>
+        </w:r>
+        <w:proofErr w:type="spellEnd"/>
+        <w:r>
+          <w:t xml:space="preserve"> , </w:t>
+        </w:r>
+        <w:proofErr w:type="spellStart"/>
+        <w:r>
+          <w:t>my_publisher_aws_callback</w:t>
+        </w:r>
+        <w:proofErr w:type="spellEnd"/>
+        <w:r>
+          <w:t xml:space="preserve"> );</w:t>
+        </w:r>
+      </w:ins>
     </w:p>
     <w:p>
       <w:pPr>
@@ -1461,70 +2174,48 @@
           <w:ilvl w:val="0"/>
           <w:numId w:val="26"/>
         </w:numPr>
-      </w:pPr>
-      <w:r>
-        <w:t>What steps are required to get an MQTT connection established?</w:t>
-      </w:r>
-    </w:p>
-    <w:p>
-      <w:pPr>
-        <w:pStyle w:val="ListParagraph"/>
-        <w:numPr>
-          <w:ilvl w:val="0"/>
-          <w:numId w:val="5"/>
-        </w:numPr>
-      </w:pPr>
-      <w:r>
-        <w:t>Initialize wiced_mqtt_security_t with the credentials from the DCT using resource_get_readonly_buffer</w:t>
-      </w:r>
-    </w:p>
-    <w:p>
-      <w:pPr>
-        <w:pStyle w:val="ListParagraph"/>
-        <w:numPr>
-          <w:ilvl w:val="0"/>
-          <w:numId w:val="5"/>
-        </w:numPr>
-      </w:pPr>
-      <w:r>
-        <w:t>Allocate memory for the MQTT object using malloc</w:t>
-      </w:r>
-    </w:p>
-    <w:p>
-      <w:pPr>
-        <w:pStyle w:val="ListParagraph"/>
-        <w:numPr>
-          <w:ilvl w:val="0"/>
-          <w:numId w:val="5"/>
-        </w:numPr>
-      </w:pPr>
-      <w:r>
-        <w:t>Get the IP address of the MQTT message broker using wiced_hostname_lookup.</w:t>
-      </w:r>
-    </w:p>
-    <w:p>
-      <w:pPr>
-        <w:pStyle w:val="ListParagraph"/>
-        <w:numPr>
-          <w:ilvl w:val="0"/>
-          <w:numId w:val="5"/>
-        </w:numPr>
-      </w:pPr>
-      <w:r>
-        <w:t>Call wiced_mqtt_init to initialize.</w:t>
-      </w:r>
-    </w:p>
-    <w:p>
-      <w:pPr>
-        <w:pStyle w:val="ListParagraph"/>
-        <w:numPr>
-          <w:ilvl w:val="0"/>
-          <w:numId w:val="5"/>
-        </w:numPr>
-      </w:pPr>
-      <w:r>
-        <w:t>Call mqtt_open_connection to open the connection.</w:t>
-      </w:r>
+        <w:rPr>
+          <w:del w:id="63" w:author="Greg Landry" w:date="2018-06-06T17:00:00Z"/>
+        </w:rPr>
+      </w:pPr>
+      <w:del w:id="64" w:author="Greg Landry" w:date="2018-06-06T17:00:00Z">
+        <w:r>
+          <w:delText xml:space="preserve">What is the naming convention used to differentiate WICED </w:delText>
+        </w:r>
+      </w:del>
+      <w:del w:id="65" w:author="Greg Landry" w:date="2018-06-06T16:59:00Z">
+        <w:r>
+          <w:delText xml:space="preserve">MQTT </w:delText>
+        </w:r>
+      </w:del>
+      <w:del w:id="66" w:author="Greg Landry" w:date="2018-06-06T17:00:00Z">
+        <w:r>
+          <w:delText>library functions versus wrappers around those functions in the publisher app?</w:delText>
+        </w:r>
+      </w:del>
+    </w:p>
+    <w:p>
+      <w:pPr>
+        <w:ind w:left="720"/>
+        <w:rPr>
+          <w:del w:id="67" w:author="Greg Landry" w:date="2018-06-06T17:00:00Z"/>
+        </w:rPr>
+      </w:pPr>
+      <w:del w:id="68" w:author="Greg Landry" w:date="2018-06-06T17:00:00Z">
+        <w:r>
+          <w:delText>The library functions all start with ”wiced_</w:delText>
+        </w:r>
+      </w:del>
+      <w:del w:id="69" w:author="Greg Landry" w:date="2018-06-06T16:59:00Z">
+        <w:r>
+          <w:delText>mqtt</w:delText>
+        </w:r>
+      </w:del>
+      <w:del w:id="70" w:author="Greg Landry" w:date="2018-06-06T17:00:00Z">
+        <w:r>
+          <w:delText>” while the wrapper functions start with “mqtt”.</w:delText>
+        </w:r>
+      </w:del>
     </w:p>
     <w:p>
       <w:pPr>
@@ -1536,16 +2227,187 @@
         </w:numPr>
       </w:pPr>
       <w:r>
-        <w:t>What prevents a hung connection from deadlocking the publisher app?</w:t>
-      </w:r>
-    </w:p>
-    <w:p>
-      <w:pPr>
-        <w:ind w:left="720"/>
-      </w:pPr>
-      <w:r>
-        <w:t>The wait_for_response function has a timeout parameter that is passed as a timeout to the semaphore.</w:t>
-      </w:r>
+        <w:t xml:space="preserve">What steps are required to get an </w:t>
+      </w:r>
+      <w:del w:id="71" w:author="Greg Landry" w:date="2018-06-06T17:04:00Z">
+        <w:r>
+          <w:delText xml:space="preserve">MQTT </w:delText>
+        </w:r>
+      </w:del>
+      <w:ins w:id="72" w:author="Greg Landry" w:date="2018-06-06T17:04:00Z">
+        <w:r>
+          <w:t xml:space="preserve">AWS </w:t>
+        </w:r>
+      </w:ins>
+      <w:r>
+        <w:t>connection established?</w:t>
+      </w:r>
+    </w:p>
+    <w:p>
+      <w:pPr>
+        <w:pStyle w:val="ListParagraph"/>
+        <w:numPr>
+          <w:ilvl w:val="0"/>
+          <w:numId w:val="5"/>
+        </w:numPr>
+        <w:rPr>
+          <w:ins w:id="73" w:author="Greg Landry" w:date="2018-06-06T17:05:00Z"/>
+        </w:rPr>
+      </w:pPr>
+      <w:ins w:id="74" w:author="Greg Landry" w:date="2018-06-06T17:05:00Z">
+        <w:r>
+          <w:t>Connect to the network (</w:t>
+        </w:r>
+        <w:proofErr w:type="spellStart"/>
+        <w:r>
+          <w:t>wiced_network_up</w:t>
+        </w:r>
+        <w:proofErr w:type="spellEnd"/>
+        <w:r>
+          <w:t>)</w:t>
+        </w:r>
+      </w:ins>
+    </w:p>
+    <w:p>
+      <w:pPr>
+        <w:pStyle w:val="ListParagraph"/>
+        <w:numPr>
+          <w:ilvl w:val="0"/>
+          <w:numId w:val="5"/>
+        </w:numPr>
+        <w:rPr>
+          <w:ins w:id="75" w:author="Greg Landry" w:date="2018-06-06T17:05:00Z"/>
+        </w:rPr>
+      </w:pPr>
+      <w:ins w:id="76" w:author="Greg Landry" w:date="2018-06-06T17:05:00Z">
+        <w:r>
+          <w:t xml:space="preserve">Read in the </w:t>
+        </w:r>
+      </w:ins>
+      <w:ins w:id="77" w:author="Greg Landry" w:date="2018-06-06T17:06:00Z">
+        <w:r>
+          <w:t xml:space="preserve">3 </w:t>
+        </w:r>
+      </w:ins>
+      <w:ins w:id="78" w:author="Greg Landry" w:date="2018-06-06T17:05:00Z">
+        <w:r>
+          <w:t xml:space="preserve">credentials using </w:t>
+        </w:r>
+        <w:proofErr w:type="spellStart"/>
+        <w:r>
+          <w:t>get_aws_credentials_from_resources</w:t>
+        </w:r>
+      </w:ins>
+      <w:proofErr w:type="spellEnd"/>
+      <w:ins w:id="79" w:author="Greg Landry" w:date="2018-06-06T17:06:00Z">
+        <w:r>
+          <w:t xml:space="preserve"> which calls </w:t>
+        </w:r>
+        <w:proofErr w:type="spellStart"/>
+        <w:r>
+          <w:t>resource_get_readonly_buffer</w:t>
+        </w:r>
+      </w:ins>
+      <w:proofErr w:type="spellEnd"/>
+    </w:p>
+    <w:p>
+      <w:pPr>
+        <w:pStyle w:val="ListParagraph"/>
+        <w:numPr>
+          <w:ilvl w:val="0"/>
+          <w:numId w:val="5"/>
+        </w:numPr>
+        <w:rPr>
+          <w:ins w:id="80" w:author="Greg Landry" w:date="2018-06-06T17:06:00Z"/>
+        </w:rPr>
+      </w:pPr>
+      <w:proofErr w:type="spellStart"/>
+      <w:ins w:id="81" w:author="Greg Landry" w:date="2018-06-06T17:06:00Z">
+        <w:r>
+          <w:t>Initialze</w:t>
+        </w:r>
+        <w:proofErr w:type="spellEnd"/>
+        <w:r>
+          <w:t xml:space="preserve"> the interface using </w:t>
+        </w:r>
+        <w:proofErr w:type="spellStart"/>
+        <w:r>
+          <w:t>wiced_aws_init</w:t>
+        </w:r>
+        <w:proofErr w:type="spellEnd"/>
+      </w:ins>
+    </w:p>
+    <w:p>
+      <w:pPr>
+        <w:pStyle w:val="ListParagraph"/>
+        <w:numPr>
+          <w:ilvl w:val="0"/>
+          <w:numId w:val="5"/>
+        </w:numPr>
+        <w:rPr>
+          <w:ins w:id="82" w:author="Greg Landry" w:date="2018-06-06T17:07:00Z"/>
+        </w:rPr>
+      </w:pPr>
+      <w:ins w:id="83" w:author="Greg Landry" w:date="2018-06-06T17:06:00Z">
+        <w:r>
+          <w:t>Create the endpoint</w:t>
+        </w:r>
+      </w:ins>
+      <w:ins w:id="84" w:author="Greg Landry" w:date="2018-06-06T17:07:00Z">
+        <w:r>
+          <w:t xml:space="preserve"> to the Broker</w:t>
+        </w:r>
+      </w:ins>
+      <w:ins w:id="85" w:author="Greg Landry" w:date="2018-06-06T17:06:00Z">
+        <w:r>
+          <w:t xml:space="preserve"> using </w:t>
+        </w:r>
+        <w:proofErr w:type="spellStart"/>
+        <w:r>
+          <w:t>wiced_aws_create_endpoint</w:t>
+        </w:r>
+      </w:ins>
+      <w:proofErr w:type="spellEnd"/>
+    </w:p>
+    <w:p>
+      <w:pPr>
+        <w:pStyle w:val="ListParagraph"/>
+        <w:numPr>
+          <w:ilvl w:val="0"/>
+          <w:numId w:val="5"/>
+        </w:numPr>
+        <w:rPr>
+          <w:ins w:id="86" w:author="Greg Landry" w:date="2018-06-06T17:08:00Z"/>
+        </w:rPr>
+      </w:pPr>
+      <w:ins w:id="87" w:author="Greg Landry" w:date="2018-06-06T17:07:00Z">
+        <w:r>
+          <w:t xml:space="preserve">Open the connection using </w:t>
+        </w:r>
+        <w:proofErr w:type="spellStart"/>
+        <w:r>
+          <w:t>wiced_aws_connect</w:t>
+        </w:r>
+      </w:ins>
+      <w:proofErr w:type="spellEnd"/>
+    </w:p>
+    <w:p>
+      <w:pPr>
+        <w:pStyle w:val="ListParagraph"/>
+        <w:ind w:left="1080"/>
+        <w:rPr>
+          <w:ins w:id="88" w:author="Greg Landry" w:date="2018-06-06T17:08:00Z"/>
+        </w:rPr>
+        <w:pPrChange w:id="89" w:author="Greg Landry" w:date="2018-06-06T17:08:00Z">
+          <w:pPr>
+            <w:pStyle w:val="ListParagraph"/>
+            <w:numPr>
+              <w:numId w:val="5"/>
+            </w:numPr>
+            <w:ind w:left="1080" w:hanging="360"/>
+          </w:pPr>
+        </w:pPrChange>
+      </w:pPr>
     </w:p>
     <w:p>
       <w:pPr>
@@ -1555,6 +2417,194 @@
           <w:ilvl w:val="0"/>
           <w:numId w:val="26"/>
         </w:numPr>
+        <w:rPr>
+          <w:ins w:id="90" w:author="Greg Landry" w:date="2018-06-06T17:08:00Z"/>
+        </w:rPr>
+        <w:pPrChange w:id="91" w:author="Greg Landry" w:date="2018-06-06T17:09:00Z">
+          <w:pPr>
+            <w:pStyle w:val="ListParagraph"/>
+            <w:numPr>
+              <w:numId w:val="5"/>
+            </w:numPr>
+            <w:ind w:left="1080" w:hanging="360"/>
+          </w:pPr>
+        </w:pPrChange>
+      </w:pPr>
+      <w:bookmarkStart w:id="92" w:name="_Hlk516068301"/>
+      <w:ins w:id="93" w:author="Greg Landry" w:date="2018-06-06T17:08:00Z">
+        <w:r>
+          <w:t>What function is called to send data to the server?</w:t>
+        </w:r>
+      </w:ins>
+    </w:p>
+    <w:bookmarkEnd w:id="92"/>
+    <w:p>
+      <w:pPr>
+        <w:pStyle w:val="ListParagraph"/>
+        <w:ind w:left="1080"/>
+        <w:rPr>
+          <w:ins w:id="94" w:author="Greg Landry" w:date="2018-06-06T17:08:00Z"/>
+        </w:rPr>
+        <w:pPrChange w:id="95" w:author="Greg Landry" w:date="2018-06-06T17:08:00Z">
+          <w:pPr>
+            <w:pStyle w:val="ListParagraph"/>
+            <w:numPr>
+              <w:numId w:val="5"/>
+            </w:numPr>
+            <w:ind w:left="1080" w:hanging="360"/>
+          </w:pPr>
+        </w:pPrChange>
+      </w:pPr>
+      <w:proofErr w:type="spellStart"/>
+      <w:ins w:id="96" w:author="Greg Landry" w:date="2018-06-06T17:08:00Z">
+        <w:r>
+          <w:t>wiced_aws_publish</w:t>
+        </w:r>
+        <w:proofErr w:type="spellEnd"/>
+      </w:ins>
+    </w:p>
+    <w:p>
+      <w:pPr>
+        <w:pStyle w:val="ListParagraph"/>
+        <w:ind w:left="1080"/>
+        <w:rPr>
+          <w:ins w:id="97" w:author="Greg Landry" w:date="2018-06-06T17:05:00Z"/>
+        </w:rPr>
+        <w:pPrChange w:id="98" w:author="Greg Landry" w:date="2018-06-06T17:08:00Z">
+          <w:pPr>
+            <w:pStyle w:val="ListParagraph"/>
+            <w:numPr>
+              <w:numId w:val="5"/>
+            </w:numPr>
+            <w:ind w:left="1080" w:hanging="360"/>
+          </w:pPr>
+        </w:pPrChange>
+      </w:pPr>
+    </w:p>
+    <w:p>
+      <w:pPr>
+        <w:pStyle w:val="ListParagraph"/>
+        <w:numPr>
+          <w:ilvl w:val="0"/>
+          <w:numId w:val="5"/>
+        </w:numPr>
+        <w:rPr>
+          <w:del w:id="99" w:author="Greg Landry" w:date="2018-06-06T17:08:00Z"/>
+        </w:rPr>
+      </w:pPr>
+      <w:del w:id="100" w:author="Greg Landry" w:date="2018-06-06T17:08:00Z">
+        <w:r>
+          <w:delText>Initialize wiced_mqtt_security_t with the credentials from the DCT using resource_get_readonly_buffer</w:delText>
+        </w:r>
+      </w:del>
+    </w:p>
+    <w:p>
+      <w:pPr>
+        <w:pStyle w:val="ListParagraph"/>
+        <w:numPr>
+          <w:ilvl w:val="0"/>
+          <w:numId w:val="5"/>
+        </w:numPr>
+        <w:rPr>
+          <w:del w:id="101" w:author="Greg Landry" w:date="2018-06-06T17:08:00Z"/>
+        </w:rPr>
+      </w:pPr>
+      <w:del w:id="102" w:author="Greg Landry" w:date="2018-06-06T17:08:00Z">
+        <w:r>
+          <w:delText>Allocate memory for the MQTT object using malloc</w:delText>
+        </w:r>
+      </w:del>
+    </w:p>
+    <w:p>
+      <w:pPr>
+        <w:pStyle w:val="ListParagraph"/>
+        <w:numPr>
+          <w:ilvl w:val="0"/>
+          <w:numId w:val="5"/>
+        </w:numPr>
+        <w:rPr>
+          <w:del w:id="103" w:author="Greg Landry" w:date="2018-06-06T17:08:00Z"/>
+        </w:rPr>
+      </w:pPr>
+      <w:del w:id="104" w:author="Greg Landry" w:date="2018-06-06T17:08:00Z">
+        <w:r>
+          <w:delText>Get the IP address of the MQTT message broker using wiced_hostname_lookup.</w:delText>
+        </w:r>
+      </w:del>
+    </w:p>
+    <w:p>
+      <w:pPr>
+        <w:pStyle w:val="ListParagraph"/>
+        <w:numPr>
+          <w:ilvl w:val="0"/>
+          <w:numId w:val="5"/>
+        </w:numPr>
+        <w:rPr>
+          <w:del w:id="105" w:author="Greg Landry" w:date="2018-06-06T17:08:00Z"/>
+        </w:rPr>
+      </w:pPr>
+      <w:del w:id="106" w:author="Greg Landry" w:date="2018-06-06T17:08:00Z">
+        <w:r>
+          <w:delText>Call wiced_mqtt_init to initialize.</w:delText>
+        </w:r>
+      </w:del>
+    </w:p>
+    <w:p>
+      <w:pPr>
+        <w:pStyle w:val="ListParagraph"/>
+        <w:numPr>
+          <w:ilvl w:val="0"/>
+          <w:numId w:val="5"/>
+        </w:numPr>
+        <w:rPr>
+          <w:del w:id="107" w:author="Greg Landry" w:date="2018-06-06T17:08:00Z"/>
+        </w:rPr>
+      </w:pPr>
+      <w:del w:id="108" w:author="Greg Landry" w:date="2018-06-06T17:08:00Z">
+        <w:r>
+          <w:delText>Call mqtt_open_connection to open the connection.</w:delText>
+        </w:r>
+      </w:del>
+    </w:p>
+    <w:p>
+      <w:pPr>
+        <w:pStyle w:val="ListParagraph"/>
+        <w:keepNext/>
+        <w:numPr>
+          <w:ilvl w:val="0"/>
+          <w:numId w:val="26"/>
+        </w:numPr>
+        <w:rPr>
+          <w:del w:id="109" w:author="Greg Landry" w:date="2018-06-06T17:00:00Z"/>
+        </w:rPr>
+      </w:pPr>
+      <w:del w:id="110" w:author="Greg Landry" w:date="2018-06-06T17:00:00Z">
+        <w:r>
+          <w:delText>What prevents a hung connection from deadlocking the publisher app?</w:delText>
+        </w:r>
+      </w:del>
+    </w:p>
+    <w:p>
+      <w:pPr>
+        <w:ind w:left="720"/>
+        <w:rPr>
+          <w:del w:id="111" w:author="Greg Landry" w:date="2018-06-06T17:00:00Z"/>
+        </w:rPr>
+      </w:pPr>
+      <w:del w:id="112" w:author="Greg Landry" w:date="2018-06-06T17:00:00Z">
+        <w:r>
+          <w:delText>The wait_for_response function has a timeout parameter that is passed as a timeout to the semaphore.</w:delText>
+        </w:r>
+      </w:del>
+    </w:p>
+    <w:p>
+      <w:pPr>
+        <w:pStyle w:val="ListParagraph"/>
+        <w:keepNext/>
+        <w:numPr>
+          <w:ilvl w:val="0"/>
+          <w:numId w:val="26"/>
+        </w:numPr>
       </w:pPr>
       <w:r>
         <w:t>What is the name of the flag that prevents the firmware from sending multiple button presses before the publish is finished?</w:t>
@@ -1564,17 +2614,31 @@
       <w:pPr>
         <w:ind w:left="720"/>
       </w:pPr>
-      <w:r>
-        <w:t>pub_in_progress</w:t>
-      </w:r>
+      <w:del w:id="113" w:author="Greg Landry" w:date="2018-06-06T17:01:00Z">
+        <w:r>
+          <w:delText>pub_in_progress</w:delText>
+        </w:r>
+      </w:del>
+      <w:proofErr w:type="spellStart"/>
+      <w:ins w:id="114" w:author="Greg Landry" w:date="2018-06-06T17:01:00Z">
+        <w:r>
+          <w:t>do_publish</w:t>
+        </w:r>
+      </w:ins>
+      <w:proofErr w:type="spellEnd"/>
     </w:p>
     <w:p>
       <w:pPr>
         <w:pStyle w:val="Heading3"/>
-      </w:pPr>
-      <w:r>
-        <w:t>Exercise 07</w:t>
-      </w:r>
+        <w:rPr>
+          <w:del w:id="115" w:author="Greg Landry" w:date="2018-06-06T17:11:00Z"/>
+        </w:rPr>
+      </w:pPr>
+      <w:del w:id="116" w:author="Greg Landry" w:date="2018-06-06T17:11:00Z">
+        <w:r>
+          <w:delText>Exercise 07</w:delText>
+        </w:r>
+      </w:del>
     </w:p>
     <w:p>
       <w:pPr>
@@ -1583,10 +2647,15 @@
           <w:ilvl w:val="0"/>
           <w:numId w:val="11"/>
         </w:numPr>
-      </w:pPr>
-      <w:r>
-        <w:t>What is the sequence of events that changes the LED from On to Off?</w:t>
-      </w:r>
+        <w:rPr>
+          <w:del w:id="117" w:author="Greg Landry" w:date="2018-06-06T17:11:00Z"/>
+        </w:rPr>
+      </w:pPr>
+      <w:del w:id="118" w:author="Greg Landry" w:date="2018-06-06T17:11:00Z">
+        <w:r>
+          <w:delText>What is the sequence of events that changes the LED from On to Off?</w:delText>
+        </w:r>
+      </w:del>
     </w:p>
     <w:p>
       <w:pPr>
@@ -1595,19 +2664,24 @@
           <w:ilvl w:val="0"/>
           <w:numId w:val="12"/>
         </w:numPr>
-      </w:pPr>
-      <w:r>
-        <w:t xml:space="preserve">A shadow </w:t>
-      </w:r>
-      <w:r>
         <w:rPr>
-          <w:i/>
+          <w:del w:id="119" w:author="Greg Landry" w:date="2018-06-06T17:11:00Z"/>
         </w:rPr>
-        <w:t>/update</w:t>
-      </w:r>
-      <w:r>
-        <w:t xml:space="preserve"> message is published by the device. This contains a JSON message to turn off the LED.</w:t>
-      </w:r>
+      </w:pPr>
+      <w:del w:id="120" w:author="Greg Landry" w:date="2018-06-06T17:11:00Z">
+        <w:r>
+          <w:delText xml:space="preserve">A shadow </w:delText>
+        </w:r>
+        <w:r>
+          <w:rPr>
+            <w:i/>
+          </w:rPr>
+          <w:delText>/update</w:delText>
+        </w:r>
+        <w:r>
+          <w:delText xml:space="preserve"> message is published by the device. This contains a JSON message to turn off the LED.</w:delText>
+        </w:r>
+      </w:del>
     </w:p>
     <w:p>
       <w:pPr>
@@ -1616,20 +2690,24 @@
           <w:ilvl w:val="0"/>
           <w:numId w:val="12"/>
         </w:numPr>
-      </w:pPr>
-      <w:r>
-        <w:lastRenderedPageBreak/>
-        <w:t xml:space="preserve">The document is updated and a shadow </w:t>
-      </w:r>
-      <w:r>
         <w:rPr>
-          <w:i/>
+          <w:del w:id="121" w:author="Greg Landry" w:date="2018-06-06T17:11:00Z"/>
         </w:rPr>
-        <w:t>/update/documents</w:t>
-      </w:r>
-      <w:r>
-        <w:t xml:space="preserve"> message is published by AWS.</w:t>
-      </w:r>
+      </w:pPr>
+      <w:del w:id="122" w:author="Greg Landry" w:date="2018-06-06T17:11:00Z">
+        <w:r>
+          <w:delText xml:space="preserve">The document is updated and a shadow </w:delText>
+        </w:r>
+        <w:r>
+          <w:rPr>
+            <w:i/>
+          </w:rPr>
+          <w:delText>/update/documents</w:delText>
+        </w:r>
+        <w:r>
+          <w:delText xml:space="preserve"> message is published by AWS.</w:delText>
+        </w:r>
+      </w:del>
     </w:p>
     <w:p>
       <w:pPr>
@@ -1638,19 +2716,24 @@
           <w:ilvl w:val="0"/>
           <w:numId w:val="12"/>
         </w:numPr>
-      </w:pPr>
-      <w:r>
-        <w:t xml:space="preserve">A shadow </w:t>
-      </w:r>
-      <w:r>
         <w:rPr>
-          <w:i/>
+          <w:del w:id="123" w:author="Greg Landry" w:date="2018-06-06T17:11:00Z"/>
         </w:rPr>
-        <w:t>/update/accepted</w:t>
-      </w:r>
-      <w:r>
-        <w:t xml:space="preserve"> message is published by AWS.</w:t>
-      </w:r>
+      </w:pPr>
+      <w:del w:id="124" w:author="Greg Landry" w:date="2018-06-06T17:11:00Z">
+        <w:r>
+          <w:delText xml:space="preserve">A shadow </w:delText>
+        </w:r>
+        <w:r>
+          <w:rPr>
+            <w:i/>
+          </w:rPr>
+          <w:delText>/update/accepted</w:delText>
+        </w:r>
+        <w:r>
+          <w:delText xml:space="preserve"> message is published by AWS.</w:delText>
+        </w:r>
+      </w:del>
     </w:p>
     <w:p/>
     <w:sectPr>
@@ -4217,6 +5300,92 @@
     </w:lvl>
   </w:abstractNum>
   <w:abstractNum w:abstractNumId="25" w15:restartNumberingAfterBreak="0">
+    <w:nsid w:val="6C6B1C47"/>
+    <w:multiLevelType w:val="hybridMultilevel"/>
+    <w:tmpl w:val="1A8EFFD0"/>
+    <w:lvl w:ilvl="0" w:tplc="0409000F">
+      <w:start w:val="1"/>
+      <w:numFmt w:val="decimal"/>
+      <w:lvlText w:val="%1."/>
+      <w:lvlJc w:val="left"/>
+      <w:pPr>
+        <w:ind w:left="360" w:hanging="360"/>
+      </w:pPr>
+    </w:lvl>
+    <w:lvl w:ilvl="1" w:tplc="04090019" w:tentative="1">
+      <w:start w:val="1"/>
+      <w:numFmt w:val="lowerLetter"/>
+      <w:lvlText w:val="%2."/>
+      <w:lvlJc w:val="left"/>
+      <w:pPr>
+        <w:ind w:left="1080" w:hanging="360"/>
+      </w:pPr>
+    </w:lvl>
+    <w:lvl w:ilvl="2" w:tplc="0409001B" w:tentative="1">
+      <w:start w:val="1"/>
+      <w:numFmt w:val="lowerRoman"/>
+      <w:lvlText w:val="%3."/>
+      <w:lvlJc w:val="right"/>
+      <w:pPr>
+        <w:ind w:left="1800" w:hanging="180"/>
+      </w:pPr>
+    </w:lvl>
+    <w:lvl w:ilvl="3" w:tplc="0409000F" w:tentative="1">
+      <w:start w:val="1"/>
+      <w:numFmt w:val="decimal"/>
+      <w:lvlText w:val="%4."/>
+      <w:lvlJc w:val="left"/>
+      <w:pPr>
+        <w:ind w:left="2520" w:hanging="360"/>
+      </w:pPr>
+    </w:lvl>
+    <w:lvl w:ilvl="4" w:tplc="04090019" w:tentative="1">
+      <w:start w:val="1"/>
+      <w:numFmt w:val="lowerLetter"/>
+      <w:lvlText w:val="%5."/>
+      <w:lvlJc w:val="left"/>
+      <w:pPr>
+        <w:ind w:left="3240" w:hanging="360"/>
+      </w:pPr>
+    </w:lvl>
+    <w:lvl w:ilvl="5" w:tplc="0409001B" w:tentative="1">
+      <w:start w:val="1"/>
+      <w:numFmt w:val="lowerRoman"/>
+      <w:lvlText w:val="%6."/>
+      <w:lvlJc w:val="right"/>
+      <w:pPr>
+        <w:ind w:left="3960" w:hanging="180"/>
+      </w:pPr>
+    </w:lvl>
+    <w:lvl w:ilvl="6" w:tplc="0409000F" w:tentative="1">
+      <w:start w:val="1"/>
+      <w:numFmt w:val="decimal"/>
+      <w:lvlText w:val="%7."/>
+      <w:lvlJc w:val="left"/>
+      <w:pPr>
+        <w:ind w:left="4680" w:hanging="360"/>
+      </w:pPr>
+    </w:lvl>
+    <w:lvl w:ilvl="7" w:tplc="04090019" w:tentative="1">
+      <w:start w:val="1"/>
+      <w:numFmt w:val="lowerLetter"/>
+      <w:lvlText w:val="%8."/>
+      <w:lvlJc w:val="left"/>
+      <w:pPr>
+        <w:ind w:left="5400" w:hanging="360"/>
+      </w:pPr>
+    </w:lvl>
+    <w:lvl w:ilvl="8" w:tplc="0409001B" w:tentative="1">
+      <w:start w:val="1"/>
+      <w:numFmt w:val="lowerRoman"/>
+      <w:lvlText w:val="%9."/>
+      <w:lvlJc w:val="right"/>
+      <w:pPr>
+        <w:ind w:left="6120" w:hanging="180"/>
+      </w:pPr>
+    </w:lvl>
+  </w:abstractNum>
+  <w:abstractNum w:abstractNumId="26" w15:restartNumberingAfterBreak="0">
     <w:nsid w:val="78C1534B"/>
     <w:multiLevelType w:val="hybridMultilevel"/>
     <w:tmpl w:val="9112D02E"/>
@@ -4333,7 +5502,7 @@
     <w:abstractNumId w:val="2"/>
   </w:num>
   <w:num w:numId="11">
-    <w:abstractNumId w:val="25"/>
+    <w:abstractNumId w:val="26"/>
   </w:num>
   <w:num w:numId="12">
     <w:abstractNumId w:val="0"/>
@@ -4380,8 +5549,19 @@
   <w:num w:numId="26">
     <w:abstractNumId w:val="20"/>
   </w:num>
+  <w:num w:numId="27">
+    <w:abstractNumId w:val="25"/>
+  </w:num>
   <w:numIdMacAtCleanup w:val="13"/>
 </w:numbering>
+</file>
+
+<file path=word/people.xml><?xml version="1.0" encoding="utf-8"?>
+<w15:people xmlns:wpc="http://schemas.microsoft.com/office/word/2010/wordprocessingCanvas" xmlns:cx="http://schemas.microsoft.com/office/drawing/2014/chartex" xmlns:cx1="http://schemas.microsoft.com/office/drawing/2015/9/8/chartex" xmlns:cx2="http://schemas.microsoft.com/office/drawing/2015/10/21/chartex" xmlns:cx3="http://schemas.microsoft.com/office/drawing/2016/5/9/chartex" xmlns:cx4="http://schemas.microsoft.com/office/drawing/2016/5/10/chartex" xmlns:cx5="http://schemas.microsoft.com/office/drawing/2016/5/11/chartex" xmlns:cx6="http://schemas.microsoft.com/office/drawing/2016/5/12/chartex" xmlns:cx7="http://schemas.microsoft.com/office/drawing/2016/5/13/chartex" xmlns:cx8="http://schemas.microsoft.com/office/drawing/2016/5/14/chartex" xmlns:mc="http://schemas.openxmlformats.org/markup-compatibility/2006" xmlns:aink="http://schemas.microsoft.com/office/drawing/2016/ink" xmlns:am3d="http://schemas.microsoft.com/office/drawing/2017/model3d" xmlns:o="urn:schemas-microsoft-com:office:office" xmlns:r="http://schemas.openxmlformats.org/officeDocument/2006/relationships" xmlns:m="http://schemas.openxmlformats.org/officeDocument/2006/math" xmlns:v="urn:schemas-microsoft-com:vml" xmlns:wp14="http://schemas.microsoft.com/office/word/2010/wordprocessingDrawing" xmlns:wp="http://schemas.openxmlformats.org/drawingml/2006/wordprocessingDrawing" xmlns:w10="urn:schemas-microsoft-com:office:word" xmlns:w="http://schemas.openxmlformats.org/wordprocessingml/2006/main" xmlns:w14="http://schemas.microsoft.com/office/word/2010/wordml" xmlns:w15="http://schemas.microsoft.com/office/word/2012/wordml" xmlns:w16cid="http://schemas.microsoft.com/office/word/2016/wordml/cid" xmlns:w16se="http://schemas.microsoft.com/office/word/2015/wordml/symex" xmlns:wpg="http://schemas.microsoft.com/office/word/2010/wordprocessingGroup" xmlns:wpi="http://schemas.microsoft.com/office/word/2010/wordprocessingInk" xmlns:wne="http://schemas.microsoft.com/office/word/2006/wordml" xmlns:wps="http://schemas.microsoft.com/office/word/2010/wordprocessingShape" mc:Ignorable="w14 w15 w16se w16cid wp14">
+  <w15:person w15:author="Greg Landry">
+    <w15:presenceInfo w15:providerId="AD" w15:userId="S-1-12-1-1975327676-1325117367-1464604813-1524360591"/>
+  </w15:person>
+</w15:people>
 </file>
 
 <file path=word/styles.xml><?xml version="1.0" encoding="utf-8"?>
@@ -4907,7 +6087,6 @@
     <w:uiPriority w:val="1"/>
     <w:semiHidden/>
     <w:unhideWhenUsed/>
-    <w:rsid w:val="003947EE"/>
   </w:style>
   <w:style w:type="table" w:default="1" w:styleId="TableNormal">
     <w:name w:val="Normal Table"/>
@@ -4929,7 +6108,6 @@
     <w:uiPriority w:val="99"/>
     <w:semiHidden/>
     <w:unhideWhenUsed/>
-    <w:rsid w:val="003947EE"/>
   </w:style>
   <w:style w:type="character" w:customStyle="1" w:styleId="Heading1Char">
     <w:name w:val="Heading 1 Char"/>
@@ -5806,7 +6984,7 @@
 </file>
 
 <file path=customXml/itemProps1.xml><?xml version="1.0" encoding="utf-8"?>
-<ds:datastoreItem xmlns:ds="http://schemas.openxmlformats.org/officeDocument/2006/customXml" ds:itemID="{11297BAF-2AF7-4394-9A3D-1671F6826E68}">
+<ds:datastoreItem xmlns:ds="http://schemas.openxmlformats.org/officeDocument/2006/customXml" ds:itemID="{8082BC54-EEC0-4D66-8065-62B3D1EF012D}">
   <ds:schemaRefs>
     <ds:schemaRef ds:uri="http://schemas.openxmlformats.org/officeDocument/2006/bibliography"/>
   </ds:schemaRefs>

</xml_diff>

<commit_message>
Updates for 6.2. Fix shield firmware for u8g path and to use debug vs release
</commit_message>
<xml_diff>
--- a/labmanual/English/002-23599_Source/Manual/WW101-AnswerKey.docx
+++ b/labmanual/English/002-23599_Source/Manual/WW101-AnswerKey.docx
@@ -13,8 +13,6 @@
           <w:szCs w:val="28"/>
         </w:rPr>
       </w:pPr>
-      <w:bookmarkStart w:id="0" w:name="_GoBack"/>
-      <w:bookmarkEnd w:id="0"/>
       <w:r>
         <w:rPr>
           <w:rStyle w:val="BookTitle"/>
@@ -1323,16 +1321,9 @@
       <w:r>
         <w:t>wiced_</w:t>
       </w:r>
-      <w:del w:id="1" w:author="Greg Landry" w:date="2018-06-06T16:55:00Z">
-        <w:r>
-          <w:delText>mqtt</w:delText>
-        </w:r>
-      </w:del>
-      <w:ins w:id="2" w:author="Greg Landry" w:date="2018-06-06T16:55:00Z">
-        <w:r>
-          <w:t>aws</w:t>
-        </w:r>
-      </w:ins>
+      <w:r>
+        <w:t>aws</w:t>
+      </w:r>
       <w:r>
         <w:t>_publish</w:t>
       </w:r>
@@ -1357,21 +1348,8 @@
           <w:sz w:val="20"/>
           <w:szCs w:val="20"/>
         </w:rPr>
-        <w:t>$(NAME)_</w:t>
-      </w:r>
-      <w:proofErr w:type="gramStart"/>
-      <w:r>
-        <w:rPr>
-          <w:rFonts w:ascii="Consolas" w:hAnsi="Consolas" w:cs="Consolas"/>
-          <w:b/>
-          <w:bCs/>
-          <w:color w:val="4E76D6"/>
-          <w:sz w:val="20"/>
-          <w:szCs w:val="20"/>
-        </w:rPr>
-        <w:t>COMPONENTS :</w:t>
-      </w:r>
-      <w:proofErr w:type="gramEnd"/>
+        <w:t>$(NAME)_COMPONENTS :</w:t>
+      </w:r>
       <w:r>
         <w:rPr>
           <w:rFonts w:ascii="Consolas" w:hAnsi="Consolas" w:cs="Consolas"/>
@@ -1379,7 +1357,16 @@
           <w:sz w:val="20"/>
           <w:szCs w:val="20"/>
         </w:rPr>
-        <w:t>= protocols/MQTT</w:t>
+        <w:t>= protocols/</w:t>
+      </w:r>
+      <w:r>
+        <w:rPr>
+          <w:rFonts w:ascii="Consolas" w:hAnsi="Consolas" w:cs="Consolas"/>
+          <w:color w:val="000000"/>
+          <w:sz w:val="20"/>
+          <w:szCs w:val="20"/>
+        </w:rPr>
+        <w:t>AWS</w:t>
       </w:r>
       <w:r>
         <w:t>”</w:t>
@@ -1396,48 +1383,31 @@
       <w:r>
         <w:t xml:space="preserve">in the make file </w:t>
       </w:r>
-      <w:ins w:id="3" w:author="Greg Landry" w:date="2018-06-06T16:56:00Z">
-        <w:r>
-          <w:t>and the #include for "</w:t>
-        </w:r>
-        <w:proofErr w:type="spellStart"/>
-        <w:r>
-          <w:t>wiced_aws.h</w:t>
-        </w:r>
-        <w:proofErr w:type="spellEnd"/>
-        <w:r>
-          <w:t>" and "</w:t>
-        </w:r>
-        <w:proofErr w:type="spellStart"/>
-        <w:r>
-          <w:t>aws_common.h</w:t>
-        </w:r>
-        <w:proofErr w:type="spellEnd"/>
-        <w:r>
-          <w:t xml:space="preserve">" in the C file </w:t>
-        </w:r>
-      </w:ins>
-      <w:r>
-        <w:t>cause</w:t>
-      </w:r>
-      <w:del w:id="4" w:author="Greg Landry" w:date="2018-06-06T16:56:00Z">
-        <w:r>
-          <w:delText>s</w:delText>
-        </w:r>
-      </w:del>
-      <w:r>
-        <w:t xml:space="preserve"> the </w:t>
-      </w:r>
-      <w:del w:id="5" w:author="Greg Landry" w:date="2018-06-06T16:56:00Z">
-        <w:r>
-          <w:delText xml:space="preserve">MQTT </w:delText>
-        </w:r>
-      </w:del>
-      <w:ins w:id="6" w:author="Greg Landry" w:date="2018-06-06T16:56:00Z">
-        <w:r>
-          <w:t xml:space="preserve">AWS </w:t>
-        </w:r>
-      </w:ins>
+      <w:r>
+        <w:t>and the #include for "</w:t>
+      </w:r>
+      <w:proofErr w:type="spellStart"/>
+      <w:r>
+        <w:t>wiced_aws.h</w:t>
+      </w:r>
+      <w:proofErr w:type="spellEnd"/>
+      <w:r>
+        <w:t>" and "</w:t>
+      </w:r>
+      <w:proofErr w:type="spellStart"/>
+      <w:r>
+        <w:t>aws_common.h</w:t>
+      </w:r>
+      <w:proofErr w:type="spellEnd"/>
+      <w:r>
+        <w:t xml:space="preserve">" in the C file </w:t>
+      </w:r>
+      <w:r>
+        <w:t xml:space="preserve">cause the </w:t>
+      </w:r>
+      <w:r>
+        <w:t xml:space="preserve">AWS </w:t>
+      </w:r>
       <w:r>
         <w:t>library functions to be included in the project.</w:t>
       </w:r>
@@ -1465,29 +1435,16 @@
           <w:szCs w:val="20"/>
         </w:rPr>
       </w:pPr>
-      <w:del w:id="7" w:author="Greg Landry" w:date="2018-06-06T16:57:00Z">
-        <w:r>
-          <w:rPr>
-            <w:rFonts w:ascii="Consolas" w:hAnsi="Consolas" w:cs="Consolas"/>
-            <w:color w:val="000000"/>
-            <w:sz w:val="20"/>
-            <w:szCs w:val="20"/>
-          </w:rPr>
-          <w:delText>publish</w:delText>
-        </w:r>
-      </w:del>
       <w:proofErr w:type="spellStart"/>
-      <w:ins w:id="8" w:author="Greg Landry" w:date="2018-06-06T16:57:00Z">
-        <w:r>
-          <w:rPr>
-            <w:rFonts w:ascii="Consolas" w:hAnsi="Consolas" w:cs="Consolas"/>
-            <w:color w:val="000000"/>
-            <w:sz w:val="20"/>
-            <w:szCs w:val="20"/>
-          </w:rPr>
-          <w:t>button_press</w:t>
-        </w:r>
-      </w:ins>
+      <w:r>
+        <w:rPr>
+          <w:rFonts w:ascii="Consolas" w:hAnsi="Consolas" w:cs="Consolas"/>
+          <w:color w:val="000000"/>
+          <w:sz w:val="20"/>
+          <w:szCs w:val="20"/>
+        </w:rPr>
+        <w:t>button_press</w:t>
+      </w:r>
       <w:r>
         <w:rPr>
           <w:rFonts w:ascii="Consolas" w:hAnsi="Consolas" w:cs="Consolas"/>
@@ -1588,40 +1545,33 @@
           <w:ilvl w:val="0"/>
           <w:numId w:val="26"/>
         </w:numPr>
-        <w:rPr>
-          <w:del w:id="9" w:author="Greg Landry" w:date="2018-06-06T16:57:00Z"/>
-        </w:rPr>
-      </w:pPr>
-      <w:del w:id="10" w:author="Greg Landry" w:date="2018-06-06T16:57:00Z">
-        <w:r>
-          <w:delText>What WICED-SDK RTOS mechanism does the “wait_for_response” function use to “wait”?</w:delText>
-        </w:r>
-      </w:del>
+      </w:pPr>
+      <w:r>
+        <w:t>Are all messages sent to the AWS IOT MQTT Message Broker required to be in JSON format?</w:t>
+      </w:r>
     </w:p>
     <w:p>
       <w:pPr>
         <w:ind w:left="720"/>
-        <w:rPr>
-          <w:del w:id="11" w:author="Greg Landry" w:date="2018-06-06T16:57:00Z"/>
-        </w:rPr>
-      </w:pPr>
-      <w:del w:id="12" w:author="Greg Landry" w:date="2018-06-06T16:57:00Z">
-        <w:r>
-          <w:delText>It gets a semaphore using “</w:delText>
-        </w:r>
-        <w:r>
-          <w:rPr>
-            <w:rFonts w:ascii="Consolas" w:hAnsi="Consolas" w:cs="Consolas"/>
-            <w:color w:val="000000"/>
-            <w:sz w:val="20"/>
-            <w:szCs w:val="20"/>
-          </w:rPr>
-          <w:delText>wiced_rtos_get_semaphore( &amp;msg_semaphore, timeout )</w:delText>
-        </w:r>
-        <w:r>
-          <w:delText>”</w:delText>
-        </w:r>
-      </w:del>
+      </w:pPr>
+      <w:r>
+        <w:t xml:space="preserve">No, but messages that affect the shadow </w:t>
+      </w:r>
+      <w:proofErr w:type="gramStart"/>
+      <w:r>
+        <w:t>have to</w:t>
+      </w:r>
+      <w:proofErr w:type="gramEnd"/>
+      <w:r>
+        <w:t xml:space="preserve"> be JSON.</w:t>
+      </w:r>
+    </w:p>
+    <w:p/>
+    <w:p/>
+    <w:p/>
+    <w:p>
+      <w:bookmarkStart w:id="0" w:name="_GoBack"/>
+      <w:bookmarkEnd w:id="0"/>
     </w:p>
     <w:p>
       <w:pPr>
@@ -1631,28 +1581,190 @@
           <w:ilvl w:val="0"/>
           <w:numId w:val="26"/>
         </w:numPr>
-        <w:rPr>
-          <w:del w:id="13" w:author="Greg Landry" w:date="2018-06-06T16:57:00Z"/>
-        </w:rPr>
-      </w:pPr>
-      <w:del w:id="14" w:author="Greg Landry" w:date="2018-06-06T16:57:00Z">
-        <w:r>
-          <w:delText>Why did the firmware author create a function called “wait_for_response”?</w:delText>
-        </w:r>
-      </w:del>
-    </w:p>
-    <w:p>
-      <w:pPr>
+      </w:pPr>
+      <w:r>
+        <w:lastRenderedPageBreak/>
+        <w:t xml:space="preserve">What are the </w:t>
+      </w:r>
+      <w:r>
+        <w:t xml:space="preserve">6 </w:t>
+      </w:r>
+      <w:r>
+        <w:t xml:space="preserve">WICED </w:t>
+      </w:r>
+      <w:r>
+        <w:t xml:space="preserve">AWS </w:t>
+      </w:r>
+      <w:r>
+        <w:t>events?  What file are they defined in?</w:t>
+      </w:r>
+    </w:p>
+    <w:p>
+      <w:pPr>
+        <w:keepNext/>
+        <w:spacing w:after="0"/>
         <w:ind w:left="720"/>
-        <w:rPr>
-          <w:del w:id="15" w:author="Greg Landry" w:date="2018-06-06T16:57:00Z"/>
-        </w:rPr>
-      </w:pPr>
-      <w:del w:id="16" w:author="Greg Landry" w:date="2018-06-06T16:57:00Z">
-        <w:r>
-          <w:delText>This function is used in several of the functions in the main application to cause the thread to sleep until a specific MQTT event occurs.</w:delText>
-        </w:r>
-      </w:del>
+      </w:pPr>
+      <w:r>
+        <w:t>WICED_</w:t>
+      </w:r>
+      <w:r>
+        <w:t>AWS</w:t>
+      </w:r>
+      <w:r>
+        <w:t>_EVENT_</w:t>
+      </w:r>
+      <w:r>
+        <w:t xml:space="preserve"> </w:t>
+      </w:r>
+      <w:r>
+        <w:t>CONNECT</w:t>
+      </w:r>
+      <w:r>
+        <w:t>ED</w:t>
+      </w:r>
+    </w:p>
+    <w:p>
+      <w:pPr>
+        <w:keepNext/>
+        <w:spacing w:after="0"/>
+        <w:ind w:left="720"/>
+      </w:pPr>
+      <w:r>
+        <w:t>WICED_</w:t>
+      </w:r>
+      <w:r>
+        <w:t>AWS</w:t>
+      </w:r>
+      <w:r>
+        <w:t>_EVENT_</w:t>
+      </w:r>
+      <w:r>
+        <w:t xml:space="preserve"> </w:t>
+      </w:r>
+      <w:r>
+        <w:t>DISCONNECTED</w:t>
+      </w:r>
+    </w:p>
+    <w:p>
+      <w:pPr>
+        <w:keepNext/>
+        <w:spacing w:after="0"/>
+        <w:ind w:left="720"/>
+      </w:pPr>
+      <w:r>
+        <w:t>WICED_</w:t>
+      </w:r>
+      <w:r>
+        <w:t>AWS</w:t>
+      </w:r>
+      <w:r>
+        <w:t>_EVENT_</w:t>
+      </w:r>
+      <w:r>
+        <w:t xml:space="preserve"> </w:t>
+      </w:r>
+      <w:r>
+        <w:t>PUBLISHED</w:t>
+      </w:r>
+    </w:p>
+    <w:p>
+      <w:pPr>
+        <w:keepNext/>
+        <w:spacing w:after="0"/>
+        <w:ind w:left="720"/>
+      </w:pPr>
+      <w:r>
+        <w:t>WICED_</w:t>
+      </w:r>
+      <w:r>
+        <w:t>AWS</w:t>
+      </w:r>
+      <w:r>
+        <w:t>_EVENT_</w:t>
+      </w:r>
+      <w:r>
+        <w:t xml:space="preserve"> </w:t>
+      </w:r>
+      <w:r>
+        <w:t>SUBSCRIBED</w:t>
+      </w:r>
+    </w:p>
+    <w:p>
+      <w:pPr>
+        <w:keepNext/>
+        <w:spacing w:after="0"/>
+        <w:ind w:left="720"/>
+      </w:pPr>
+      <w:r>
+        <w:t>WICED_</w:t>
+      </w:r>
+      <w:r>
+        <w:t>AWS</w:t>
+      </w:r>
+      <w:r>
+        <w:t>_EVENT_</w:t>
+      </w:r>
+      <w:r>
+        <w:t xml:space="preserve"> </w:t>
+      </w:r>
+      <w:r>
+        <w:t>UNSUBSCRIBED</w:t>
+      </w:r>
+    </w:p>
+    <w:p>
+      <w:pPr>
+        <w:keepNext/>
+        <w:spacing w:after="0"/>
+        <w:ind w:left="720"/>
+      </w:pPr>
+      <w:r>
+        <w:t>WICED_</w:t>
+      </w:r>
+      <w:r>
+        <w:t>AWS</w:t>
+      </w:r>
+      <w:r>
+        <w:t>_EVENT_</w:t>
+      </w:r>
+      <w:r>
+        <w:t>PAYLOAD</w:t>
+      </w:r>
+      <w:r>
+        <w:t>_RECEIVED</w:t>
+      </w:r>
+    </w:p>
+    <w:p>
+      <w:pPr>
+        <w:keepNext/>
+        <w:spacing w:after="0"/>
+        <w:ind w:left="720"/>
+      </w:pPr>
+    </w:p>
+    <w:p>
+      <w:pPr>
+        <w:ind w:left="720"/>
+      </w:pPr>
+      <w:r>
+        <w:t xml:space="preserve">They are defined in </w:t>
+      </w:r>
+      <w:proofErr w:type="spellStart"/>
+      <w:r>
+        <w:t>wiced</w:t>
+      </w:r>
+      <w:r>
+        <w:t>_</w:t>
+      </w:r>
+      <w:r>
+        <w:t>aws</w:t>
+      </w:r>
+      <w:r>
+        <w:t>.h</w:t>
+      </w:r>
+      <w:proofErr w:type="spellEnd"/>
+      <w:r>
+        <w:t>.</w:t>
+      </w:r>
     </w:p>
     <w:p>
       <w:pPr>
@@ -1664,7 +1776,7 @@
         </w:numPr>
       </w:pPr>
       <w:r>
-        <w:t>Are all messages sent to the AWS IOT MQTT Message Broker required to be in JSON format?</w:t>
+        <w:t>Do you have to name the client certificate client.cer?  How would you change the name?</w:t>
       </w:r>
     </w:p>
     <w:p>
@@ -1672,375 +1784,6 @@
         <w:ind w:left="720"/>
       </w:pPr>
       <w:r>
-        <w:t xml:space="preserve">No, but messages that affect the shadow </w:t>
-      </w:r>
-      <w:proofErr w:type="gramStart"/>
-      <w:r>
-        <w:t>have to</w:t>
-      </w:r>
-      <w:proofErr w:type="gramEnd"/>
-      <w:r>
-        <w:t xml:space="preserve"> be JSON.</w:t>
-      </w:r>
-    </w:p>
-    <w:p/>
-    <w:p/>
-    <w:p/>
-    <w:p/>
-    <w:p>
-      <w:pPr>
-        <w:pStyle w:val="ListParagraph"/>
-        <w:keepNext/>
-        <w:numPr>
-          <w:ilvl w:val="0"/>
-          <w:numId w:val="26"/>
-        </w:numPr>
-      </w:pPr>
-      <w:r>
-        <w:lastRenderedPageBreak/>
-        <w:t xml:space="preserve">What are the </w:t>
-      </w:r>
-      <w:del w:id="17" w:author="Greg Landry" w:date="2018-06-06T16:58:00Z">
-        <w:r>
-          <w:delText xml:space="preserve">7 </w:delText>
-        </w:r>
-      </w:del>
-      <w:ins w:id="18" w:author="Greg Landry" w:date="2018-06-06T16:58:00Z">
-        <w:r>
-          <w:t xml:space="preserve">6 </w:t>
-        </w:r>
-      </w:ins>
-      <w:r>
-        <w:t xml:space="preserve">WICED </w:t>
-      </w:r>
-      <w:del w:id="19" w:author="Greg Landry" w:date="2018-06-06T16:57:00Z">
-        <w:r>
-          <w:delText xml:space="preserve">MQTT </w:delText>
-        </w:r>
-      </w:del>
-      <w:ins w:id="20" w:author="Greg Landry" w:date="2018-06-06T16:57:00Z">
-        <w:r>
-          <w:t xml:space="preserve">AWS </w:t>
-        </w:r>
-      </w:ins>
-      <w:r>
-        <w:t>events?  What file are they defined in?</w:t>
-      </w:r>
-    </w:p>
-    <w:p>
-      <w:pPr>
-        <w:keepNext/>
-        <w:spacing w:after="0"/>
-        <w:ind w:left="720"/>
-      </w:pPr>
-      <w:r>
-        <w:t>WICED_</w:t>
-      </w:r>
-      <w:del w:id="21" w:author="Greg Landry" w:date="2018-06-06T16:58:00Z">
-        <w:r>
-          <w:delText>MQTT</w:delText>
-        </w:r>
-      </w:del>
-      <w:ins w:id="22" w:author="Greg Landry" w:date="2018-06-06T16:58:00Z">
-        <w:r>
-          <w:t>AWS</w:t>
-        </w:r>
-      </w:ins>
-      <w:r>
-        <w:t>_EVENT_</w:t>
-      </w:r>
-      <w:ins w:id="23" w:author="Greg Landry" w:date="2018-06-06T16:58:00Z">
-        <w:r>
-          <w:t xml:space="preserve"> </w:t>
-        </w:r>
-      </w:ins>
-      <w:del w:id="24" w:author="Greg Landry" w:date="2018-06-06T16:58:00Z">
-        <w:r>
-          <w:delText>TYPE_</w:delText>
-        </w:r>
-      </w:del>
-      <w:r>
-        <w:t>CONNECT</w:t>
-      </w:r>
-      <w:del w:id="25" w:author="Greg Landry" w:date="2018-06-06T16:58:00Z">
-        <w:r>
-          <w:delText>_REQ_STATUS</w:delText>
-        </w:r>
-      </w:del>
-      <w:ins w:id="26" w:author="Greg Landry" w:date="2018-06-06T16:58:00Z">
-        <w:r>
-          <w:t>ED</w:t>
-        </w:r>
-      </w:ins>
-    </w:p>
-    <w:p>
-      <w:pPr>
-        <w:keepNext/>
-        <w:spacing w:after="0"/>
-        <w:ind w:left="720"/>
-      </w:pPr>
-      <w:r>
-        <w:t>WICED_</w:t>
-      </w:r>
-      <w:ins w:id="27" w:author="Greg Landry" w:date="2018-06-06T16:58:00Z">
-        <w:r>
-          <w:t>AWS</w:t>
-        </w:r>
-      </w:ins>
-      <w:del w:id="28" w:author="Greg Landry" w:date="2018-06-06T16:58:00Z">
-        <w:r>
-          <w:delText>MQTT</w:delText>
-        </w:r>
-      </w:del>
-      <w:r>
-        <w:t>_EVENT_</w:t>
-      </w:r>
-      <w:ins w:id="29" w:author="Greg Landry" w:date="2018-06-06T16:58:00Z">
-        <w:r>
-          <w:t xml:space="preserve"> </w:t>
-        </w:r>
-      </w:ins>
-      <w:del w:id="30" w:author="Greg Landry" w:date="2018-06-06T16:58:00Z">
-        <w:r>
-          <w:delText>TYPE_</w:delText>
-        </w:r>
-      </w:del>
-      <w:r>
-        <w:t>DISCONNECTED</w:t>
-      </w:r>
-    </w:p>
-    <w:p>
-      <w:pPr>
-        <w:keepNext/>
-        <w:spacing w:after="0"/>
-        <w:ind w:left="720"/>
-      </w:pPr>
-      <w:r>
-        <w:t>WICED_</w:t>
-      </w:r>
-      <w:ins w:id="31" w:author="Greg Landry" w:date="2018-06-06T16:58:00Z">
-        <w:r>
-          <w:t>AWS</w:t>
-        </w:r>
-      </w:ins>
-      <w:del w:id="32" w:author="Greg Landry" w:date="2018-06-06T16:58:00Z">
-        <w:r>
-          <w:delText>MQTT</w:delText>
-        </w:r>
-      </w:del>
-      <w:r>
-        <w:t>_EVENT_</w:t>
-      </w:r>
-      <w:ins w:id="33" w:author="Greg Landry" w:date="2018-06-06T16:58:00Z">
-        <w:r>
-          <w:t xml:space="preserve"> </w:t>
-        </w:r>
-      </w:ins>
-      <w:del w:id="34" w:author="Greg Landry" w:date="2018-06-06T16:58:00Z">
-        <w:r>
-          <w:delText>TYPE_</w:delText>
-        </w:r>
-      </w:del>
-      <w:r>
-        <w:t>PUBLISHED</w:t>
-      </w:r>
-    </w:p>
-    <w:p>
-      <w:pPr>
-        <w:keepNext/>
-        <w:spacing w:after="0"/>
-        <w:ind w:left="720"/>
-      </w:pPr>
-      <w:r>
-        <w:t>WICED_</w:t>
-      </w:r>
-      <w:ins w:id="35" w:author="Greg Landry" w:date="2018-06-06T16:58:00Z">
-        <w:r>
-          <w:t>AWS</w:t>
-        </w:r>
-      </w:ins>
-      <w:del w:id="36" w:author="Greg Landry" w:date="2018-06-06T16:58:00Z">
-        <w:r>
-          <w:delText>MQTT</w:delText>
-        </w:r>
-      </w:del>
-      <w:r>
-        <w:t>_EVENT_</w:t>
-      </w:r>
-      <w:ins w:id="37" w:author="Greg Landry" w:date="2018-06-06T16:58:00Z">
-        <w:r>
-          <w:t xml:space="preserve"> </w:t>
-        </w:r>
-      </w:ins>
-      <w:del w:id="38" w:author="Greg Landry" w:date="2018-06-06T16:58:00Z">
-        <w:r>
-          <w:delText>TYPE_</w:delText>
-        </w:r>
-      </w:del>
-      <w:r>
-        <w:t>SUBSCRIBED</w:t>
-      </w:r>
-    </w:p>
-    <w:p>
-      <w:pPr>
-        <w:keepNext/>
-        <w:spacing w:after="0"/>
-        <w:ind w:left="720"/>
-      </w:pPr>
-      <w:r>
-        <w:t>WICED_</w:t>
-      </w:r>
-      <w:ins w:id="39" w:author="Greg Landry" w:date="2018-06-06T16:58:00Z">
-        <w:r>
-          <w:t>AWS</w:t>
-        </w:r>
-      </w:ins>
-      <w:del w:id="40" w:author="Greg Landry" w:date="2018-06-06T16:58:00Z">
-        <w:r>
-          <w:delText>MQTT</w:delText>
-        </w:r>
-      </w:del>
-      <w:r>
-        <w:t>_EVENT_</w:t>
-      </w:r>
-      <w:ins w:id="41" w:author="Greg Landry" w:date="2018-06-06T16:58:00Z">
-        <w:r>
-          <w:t xml:space="preserve"> </w:t>
-        </w:r>
-      </w:ins>
-      <w:del w:id="42" w:author="Greg Landry" w:date="2018-06-06T16:58:00Z">
-        <w:r>
-          <w:delText>TYPE_</w:delText>
-        </w:r>
-      </w:del>
-      <w:r>
-        <w:t>UNSUBSCRIBED</w:t>
-      </w:r>
-    </w:p>
-    <w:p>
-      <w:pPr>
-        <w:keepNext/>
-        <w:spacing w:after="0"/>
-        <w:ind w:left="720"/>
-        <w:rPr>
-          <w:ins w:id="43" w:author="Greg Landry" w:date="2018-06-06T16:58:00Z"/>
-        </w:rPr>
-      </w:pPr>
-      <w:r>
-        <w:t>WICED_</w:t>
-      </w:r>
-      <w:ins w:id="44" w:author="Greg Landry" w:date="2018-06-06T16:58:00Z">
-        <w:r>
-          <w:t>AWS</w:t>
-        </w:r>
-      </w:ins>
-      <w:del w:id="45" w:author="Greg Landry" w:date="2018-06-06T16:58:00Z">
-        <w:r>
-          <w:delText>MQTT</w:delText>
-        </w:r>
-      </w:del>
-      <w:r>
-        <w:t>_EVENT_</w:t>
-      </w:r>
-      <w:del w:id="46" w:author="Greg Landry" w:date="2018-06-06T16:58:00Z">
-        <w:r>
-          <w:delText>TYPE_</w:delText>
-        </w:r>
-        <w:r>
-          <w:delText>PUBLISH_MSG</w:delText>
-        </w:r>
-      </w:del>
-      <w:ins w:id="47" w:author="Greg Landry" w:date="2018-06-06T16:58:00Z">
-        <w:r>
-          <w:t>PAYLOAD</w:t>
-        </w:r>
-      </w:ins>
-      <w:r>
-        <w:t>_RECEIVED</w:t>
-      </w:r>
-    </w:p>
-    <w:p>
-      <w:pPr>
-        <w:keepNext/>
-        <w:spacing w:after="0"/>
-        <w:ind w:left="720"/>
-      </w:pPr>
-    </w:p>
-    <w:p>
-      <w:pPr>
-        <w:keepNext/>
-        <w:spacing w:after="0"/>
-        <w:ind w:left="720"/>
-        <w:rPr>
-          <w:del w:id="48" w:author="Greg Landry" w:date="2018-06-06T16:58:00Z"/>
-        </w:rPr>
-      </w:pPr>
-      <w:del w:id="49" w:author="Greg Landry" w:date="2018-06-06T16:58:00Z">
-        <w:r>
-          <w:delText>WICED_MQTT_EVENT_TYPE_</w:delText>
-        </w:r>
-        <w:r>
-          <w:delText>UNKNOWN</w:delText>
-        </w:r>
-      </w:del>
-    </w:p>
-    <w:p>
-      <w:pPr>
-        <w:ind w:left="720"/>
-      </w:pPr>
-      <w:r>
-        <w:t xml:space="preserve">They are defined in </w:t>
-      </w:r>
-      <w:del w:id="50" w:author="Greg Landry" w:date="2018-06-06T16:58:00Z">
-        <w:r>
-          <w:delText>mqtt</w:delText>
-        </w:r>
-      </w:del>
-      <w:proofErr w:type="spellStart"/>
-      <w:ins w:id="51" w:author="Greg Landry" w:date="2018-06-06T16:58:00Z">
-        <w:r>
-          <w:t>wiced</w:t>
-        </w:r>
-      </w:ins>
-      <w:r>
-        <w:t>_</w:t>
-      </w:r>
-      <w:del w:id="52" w:author="Greg Landry" w:date="2018-06-06T16:58:00Z">
-        <w:r>
-          <w:delText>common</w:delText>
-        </w:r>
-      </w:del>
-      <w:ins w:id="53" w:author="Greg Landry" w:date="2018-06-06T16:58:00Z">
-        <w:r>
-          <w:t>aws</w:t>
-        </w:r>
-      </w:ins>
-      <w:r>
-        <w:t>.h</w:t>
-      </w:r>
-      <w:proofErr w:type="spellEnd"/>
-      <w:r>
-        <w:t>.</w:t>
-      </w:r>
-    </w:p>
-    <w:p>
-      <w:pPr>
-        <w:pStyle w:val="ListParagraph"/>
-        <w:keepNext/>
-        <w:numPr>
-          <w:ilvl w:val="0"/>
-          <w:numId w:val="26"/>
-        </w:numPr>
-      </w:pPr>
-      <w:r>
-        <w:t>Do you have to name the client certificate client.cer?  How would you change the name?</w:t>
-      </w:r>
-    </w:p>
-    <w:p>
-      <w:pPr>
-        <w:ind w:left="720"/>
-      </w:pPr>
-      <w:r>
         <w:t>No, the name can be changed in the make file (</w:t>
       </w:r>
       <w:r>
@@ -2049,11 +1792,9 @@
       <w:r>
         <w:t>)</w:t>
       </w:r>
-      <w:ins w:id="54" w:author="Greg Landry" w:date="2018-06-06T16:59:00Z">
-        <w:r>
-          <w:t xml:space="preserve"> and in the C source code when the certificate is read in</w:t>
-        </w:r>
-      </w:ins>
+      <w:r>
+        <w:t xml:space="preserve"> and in the C source code when the certificate is read in</w:t>
+      </w:r>
       <w:r>
         <w:t>.</w:t>
       </w:r>
@@ -2067,104 +1808,67 @@
           <w:numId w:val="26"/>
         </w:numPr>
         <w:spacing w:line="259" w:lineRule="auto"/>
-        <w:rPr>
-          <w:ins w:id="55" w:author="Greg Landry" w:date="2018-06-06T17:03:00Z"/>
-        </w:rPr>
-      </w:pPr>
-      <w:ins w:id="56" w:author="Greg Landry" w:date="2018-06-06T17:02:00Z">
-        <w:r>
-          <w:t>What is the callback function for an AWS event? How is it registered?</w:t>
-        </w:r>
-      </w:ins>
+      </w:pPr>
+      <w:r>
+        <w:t>What is the callback function for an AWS event? How is it registered?</w:t>
+      </w:r>
     </w:p>
     <w:p>
       <w:pPr>
         <w:keepNext/>
         <w:spacing w:line="259" w:lineRule="auto"/>
         <w:ind w:left="720"/>
-        <w:rPr>
-          <w:ins w:id="57" w:author="Greg Landry" w:date="2018-06-06T17:03:00Z"/>
-        </w:rPr>
-        <w:pPrChange w:id="58" w:author="Greg Landry" w:date="2018-06-06T17:03:00Z">
-          <w:pPr>
-            <w:pStyle w:val="ListParagraph"/>
-            <w:keepNext/>
-            <w:numPr>
-              <w:numId w:val="26"/>
-            </w:numPr>
-            <w:spacing w:line="259" w:lineRule="auto"/>
-            <w:ind w:hanging="360"/>
-          </w:pPr>
-        </w:pPrChange>
-      </w:pPr>
-      <w:ins w:id="59" w:author="Greg Landry" w:date="2018-06-06T17:03:00Z">
-        <w:r>
-          <w:t xml:space="preserve">The callback function is </w:t>
-        </w:r>
-        <w:proofErr w:type="spellStart"/>
-        <w:r>
-          <w:t>my_publisher_aws_callback</w:t>
-        </w:r>
-        <w:proofErr w:type="spellEnd"/>
-        <w:r>
-          <w:t xml:space="preserve">. It is registered by the line: </w:t>
-        </w:r>
-      </w:ins>
+      </w:pPr>
+      <w:r>
+        <w:t xml:space="preserve">The callback function is </w:t>
+      </w:r>
+      <w:proofErr w:type="spellStart"/>
+      <w:r>
+        <w:t>my_publisher_aws_callback</w:t>
+      </w:r>
+      <w:proofErr w:type="spellEnd"/>
+      <w:r>
+        <w:t xml:space="preserve">. It is registered by the line: </w:t>
+      </w:r>
     </w:p>
     <w:p>
       <w:pPr>
         <w:keepNext/>
         <w:spacing w:line="259" w:lineRule="auto"/>
         <w:ind w:left="720"/>
-        <w:rPr>
-          <w:ins w:id="60" w:author="Greg Landry" w:date="2018-06-06T17:02:00Z"/>
-        </w:rPr>
-        <w:pPrChange w:id="61" w:author="Greg Landry" w:date="2018-06-06T17:05:00Z">
-          <w:pPr>
-            <w:pStyle w:val="ListParagraph"/>
-            <w:keepNext/>
-            <w:numPr>
-              <w:numId w:val="26"/>
-            </w:numPr>
-            <w:spacing w:line="259" w:lineRule="auto"/>
-            <w:ind w:hanging="360"/>
-          </w:pPr>
-        </w:pPrChange>
-      </w:pPr>
-      <w:ins w:id="62" w:author="Greg Landry" w:date="2018-06-06T17:03:00Z">
-        <w:r>
-          <w:t xml:space="preserve">ret = </w:t>
-        </w:r>
-        <w:proofErr w:type="spellStart"/>
-        <w:r>
-          <w:t>wiced_aws_</w:t>
-        </w:r>
-        <w:proofErr w:type="gramStart"/>
-        <w:r>
-          <w:t>init</w:t>
-        </w:r>
-        <w:proofErr w:type="spellEnd"/>
-        <w:r>
-          <w:t>( &amp;</w:t>
-        </w:r>
-        <w:proofErr w:type="spellStart"/>
-        <w:proofErr w:type="gramEnd"/>
-        <w:r>
-          <w:t>my_publisher_aws_config</w:t>
-        </w:r>
-        <w:proofErr w:type="spellEnd"/>
-        <w:r>
-          <w:t xml:space="preserve"> , </w:t>
-        </w:r>
-        <w:proofErr w:type="spellStart"/>
-        <w:r>
-          <w:t>my_publisher_aws_callback</w:t>
-        </w:r>
-        <w:proofErr w:type="spellEnd"/>
-        <w:r>
-          <w:t xml:space="preserve"> );</w:t>
-        </w:r>
-      </w:ins>
+      </w:pPr>
+      <w:r>
+        <w:t xml:space="preserve">ret = </w:t>
+      </w:r>
+      <w:proofErr w:type="spellStart"/>
+      <w:r>
+        <w:t>wiced_aws_</w:t>
+      </w:r>
+      <w:proofErr w:type="gramStart"/>
+      <w:r>
+        <w:t>init</w:t>
+      </w:r>
+      <w:proofErr w:type="spellEnd"/>
+      <w:r>
+        <w:t>( &amp;</w:t>
+      </w:r>
+      <w:proofErr w:type="spellStart"/>
+      <w:proofErr w:type="gramEnd"/>
+      <w:r>
+        <w:t>my_publisher_aws_config</w:t>
+      </w:r>
+      <w:proofErr w:type="spellEnd"/>
+      <w:r>
+        <w:t xml:space="preserve"> , </w:t>
+      </w:r>
+      <w:proofErr w:type="spellStart"/>
+      <w:r>
+        <w:t>my_publisher_aws_callback</w:t>
+      </w:r>
+      <w:proofErr w:type="spellEnd"/>
+      <w:r>
+        <w:t xml:space="preserve"> );</w:t>
+      </w:r>
     </w:p>
     <w:p>
       <w:pPr>
@@ -2174,48 +1878,123 @@
           <w:ilvl w:val="0"/>
           <w:numId w:val="26"/>
         </w:numPr>
-        <w:rPr>
-          <w:del w:id="63" w:author="Greg Landry" w:date="2018-06-06T17:00:00Z"/>
-        </w:rPr>
-      </w:pPr>
-      <w:del w:id="64" w:author="Greg Landry" w:date="2018-06-06T17:00:00Z">
-        <w:r>
-          <w:delText xml:space="preserve">What is the naming convention used to differentiate WICED </w:delText>
-        </w:r>
-      </w:del>
-      <w:del w:id="65" w:author="Greg Landry" w:date="2018-06-06T16:59:00Z">
-        <w:r>
-          <w:delText xml:space="preserve">MQTT </w:delText>
-        </w:r>
-      </w:del>
-      <w:del w:id="66" w:author="Greg Landry" w:date="2018-06-06T17:00:00Z">
-        <w:r>
-          <w:delText>library functions versus wrappers around those functions in the publisher app?</w:delText>
-        </w:r>
-      </w:del>
-    </w:p>
-    <w:p>
-      <w:pPr>
-        <w:ind w:left="720"/>
-        <w:rPr>
-          <w:del w:id="67" w:author="Greg Landry" w:date="2018-06-06T17:00:00Z"/>
-        </w:rPr>
-      </w:pPr>
-      <w:del w:id="68" w:author="Greg Landry" w:date="2018-06-06T17:00:00Z">
-        <w:r>
-          <w:delText>The library functions all start with ”wiced_</w:delText>
-        </w:r>
-      </w:del>
-      <w:del w:id="69" w:author="Greg Landry" w:date="2018-06-06T16:59:00Z">
-        <w:r>
-          <w:delText>mqtt</w:delText>
-        </w:r>
-      </w:del>
-      <w:del w:id="70" w:author="Greg Landry" w:date="2018-06-06T17:00:00Z">
-        <w:r>
-          <w:delText>” while the wrapper functions start with “mqtt”.</w:delText>
-        </w:r>
-      </w:del>
+      </w:pPr>
+      <w:r>
+        <w:t xml:space="preserve">What steps are required to get an </w:t>
+      </w:r>
+      <w:r>
+        <w:t xml:space="preserve">AWS </w:t>
+      </w:r>
+      <w:r>
+        <w:t>connection established?</w:t>
+      </w:r>
+    </w:p>
+    <w:p>
+      <w:pPr>
+        <w:pStyle w:val="ListParagraph"/>
+        <w:numPr>
+          <w:ilvl w:val="0"/>
+          <w:numId w:val="5"/>
+        </w:numPr>
+      </w:pPr>
+      <w:r>
+        <w:t>Connect to the network (</w:t>
+      </w:r>
+      <w:proofErr w:type="spellStart"/>
+      <w:r>
+        <w:t>wiced_network_up</w:t>
+      </w:r>
+      <w:proofErr w:type="spellEnd"/>
+      <w:r>
+        <w:t>)</w:t>
+      </w:r>
+    </w:p>
+    <w:p>
+      <w:pPr>
+        <w:pStyle w:val="ListParagraph"/>
+        <w:numPr>
+          <w:ilvl w:val="0"/>
+          <w:numId w:val="5"/>
+        </w:numPr>
+      </w:pPr>
+      <w:r>
+        <w:t xml:space="preserve">Read in the 3 credentials using </w:t>
+      </w:r>
+      <w:proofErr w:type="spellStart"/>
+      <w:r>
+        <w:t>get_aws_credentials_from_resources</w:t>
+      </w:r>
+      <w:proofErr w:type="spellEnd"/>
+      <w:r>
+        <w:t xml:space="preserve"> which calls </w:t>
+      </w:r>
+      <w:proofErr w:type="spellStart"/>
+      <w:r>
+        <w:t>resource_get_readonly_buffer</w:t>
+      </w:r>
+      <w:proofErr w:type="spellEnd"/>
+    </w:p>
+    <w:p>
+      <w:pPr>
+        <w:pStyle w:val="ListParagraph"/>
+        <w:numPr>
+          <w:ilvl w:val="0"/>
+          <w:numId w:val="5"/>
+        </w:numPr>
+      </w:pPr>
+      <w:proofErr w:type="spellStart"/>
+      <w:r>
+        <w:t>Initialze</w:t>
+      </w:r>
+      <w:proofErr w:type="spellEnd"/>
+      <w:r>
+        <w:t xml:space="preserve"> the interface using </w:t>
+      </w:r>
+      <w:proofErr w:type="spellStart"/>
+      <w:r>
+        <w:t>wiced_aws_init</w:t>
+      </w:r>
+      <w:proofErr w:type="spellEnd"/>
+    </w:p>
+    <w:p>
+      <w:pPr>
+        <w:pStyle w:val="ListParagraph"/>
+        <w:numPr>
+          <w:ilvl w:val="0"/>
+          <w:numId w:val="5"/>
+        </w:numPr>
+      </w:pPr>
+      <w:r>
+        <w:t xml:space="preserve">Create the endpoint to the Broker using </w:t>
+      </w:r>
+      <w:proofErr w:type="spellStart"/>
+      <w:r>
+        <w:t>wiced_aws_create_endpoint</w:t>
+      </w:r>
+      <w:proofErr w:type="spellEnd"/>
+    </w:p>
+    <w:p>
+      <w:pPr>
+        <w:pStyle w:val="ListParagraph"/>
+        <w:numPr>
+          <w:ilvl w:val="0"/>
+          <w:numId w:val="5"/>
+        </w:numPr>
+      </w:pPr>
+      <w:r>
+        <w:t xml:space="preserve">Open the connection using </w:t>
+      </w:r>
+      <w:proofErr w:type="spellStart"/>
+      <w:r>
+        <w:t>wiced_aws_connect</w:t>
+      </w:r>
+      <w:proofErr w:type="spellEnd"/>
+    </w:p>
+    <w:p>
+      <w:pPr>
+        <w:pStyle w:val="ListParagraph"/>
+        <w:ind w:left="1080"/>
+      </w:pPr>
     </w:p>
     <w:p>
       <w:pPr>
@@ -2226,187 +2005,27 @@
           <w:numId w:val="26"/>
         </w:numPr>
       </w:pPr>
-      <w:r>
-        <w:t xml:space="preserve">What steps are required to get an </w:t>
-      </w:r>
-      <w:del w:id="71" w:author="Greg Landry" w:date="2018-06-06T17:04:00Z">
-        <w:r>
-          <w:delText xml:space="preserve">MQTT </w:delText>
-        </w:r>
-      </w:del>
-      <w:ins w:id="72" w:author="Greg Landry" w:date="2018-06-06T17:04:00Z">
-        <w:r>
-          <w:t xml:space="preserve">AWS </w:t>
-        </w:r>
-      </w:ins>
-      <w:r>
-        <w:t>connection established?</w:t>
-      </w:r>
-    </w:p>
-    <w:p>
-      <w:pPr>
-        <w:pStyle w:val="ListParagraph"/>
-        <w:numPr>
-          <w:ilvl w:val="0"/>
-          <w:numId w:val="5"/>
-        </w:numPr>
-        <w:rPr>
-          <w:ins w:id="73" w:author="Greg Landry" w:date="2018-06-06T17:05:00Z"/>
-        </w:rPr>
-      </w:pPr>
-      <w:ins w:id="74" w:author="Greg Landry" w:date="2018-06-06T17:05:00Z">
-        <w:r>
-          <w:t>Connect to the network (</w:t>
-        </w:r>
-        <w:proofErr w:type="spellStart"/>
-        <w:r>
-          <w:t>wiced_network_up</w:t>
-        </w:r>
-        <w:proofErr w:type="spellEnd"/>
-        <w:r>
-          <w:t>)</w:t>
-        </w:r>
-      </w:ins>
-    </w:p>
-    <w:p>
-      <w:pPr>
-        <w:pStyle w:val="ListParagraph"/>
-        <w:numPr>
-          <w:ilvl w:val="0"/>
-          <w:numId w:val="5"/>
-        </w:numPr>
-        <w:rPr>
-          <w:ins w:id="75" w:author="Greg Landry" w:date="2018-06-06T17:05:00Z"/>
-        </w:rPr>
-      </w:pPr>
-      <w:ins w:id="76" w:author="Greg Landry" w:date="2018-06-06T17:05:00Z">
-        <w:r>
-          <w:t xml:space="preserve">Read in the </w:t>
-        </w:r>
-      </w:ins>
-      <w:ins w:id="77" w:author="Greg Landry" w:date="2018-06-06T17:06:00Z">
-        <w:r>
-          <w:t xml:space="preserve">3 </w:t>
-        </w:r>
-      </w:ins>
-      <w:ins w:id="78" w:author="Greg Landry" w:date="2018-06-06T17:05:00Z">
-        <w:r>
-          <w:t xml:space="preserve">credentials using </w:t>
-        </w:r>
-        <w:proofErr w:type="spellStart"/>
-        <w:r>
-          <w:t>get_aws_credentials_from_resources</w:t>
-        </w:r>
-      </w:ins>
-      <w:proofErr w:type="spellEnd"/>
-      <w:ins w:id="79" w:author="Greg Landry" w:date="2018-06-06T17:06:00Z">
-        <w:r>
-          <w:t xml:space="preserve"> which calls </w:t>
-        </w:r>
-        <w:proofErr w:type="spellStart"/>
-        <w:r>
-          <w:t>resource_get_readonly_buffer</w:t>
-        </w:r>
-      </w:ins>
-      <w:proofErr w:type="spellEnd"/>
-    </w:p>
-    <w:p>
-      <w:pPr>
-        <w:pStyle w:val="ListParagraph"/>
-        <w:numPr>
-          <w:ilvl w:val="0"/>
-          <w:numId w:val="5"/>
-        </w:numPr>
-        <w:rPr>
-          <w:ins w:id="80" w:author="Greg Landry" w:date="2018-06-06T17:06:00Z"/>
-        </w:rPr>
-      </w:pPr>
-      <w:proofErr w:type="spellStart"/>
-      <w:ins w:id="81" w:author="Greg Landry" w:date="2018-06-06T17:06:00Z">
-        <w:r>
-          <w:t>Initialze</w:t>
-        </w:r>
-        <w:proofErr w:type="spellEnd"/>
-        <w:r>
-          <w:t xml:space="preserve"> the interface using </w:t>
-        </w:r>
-        <w:proofErr w:type="spellStart"/>
-        <w:r>
-          <w:t>wiced_aws_init</w:t>
-        </w:r>
-        <w:proofErr w:type="spellEnd"/>
-      </w:ins>
-    </w:p>
-    <w:p>
-      <w:pPr>
-        <w:pStyle w:val="ListParagraph"/>
-        <w:numPr>
-          <w:ilvl w:val="0"/>
-          <w:numId w:val="5"/>
-        </w:numPr>
-        <w:rPr>
-          <w:ins w:id="82" w:author="Greg Landry" w:date="2018-06-06T17:07:00Z"/>
-        </w:rPr>
-      </w:pPr>
-      <w:ins w:id="83" w:author="Greg Landry" w:date="2018-06-06T17:06:00Z">
-        <w:r>
-          <w:t>Create the endpoint</w:t>
-        </w:r>
-      </w:ins>
-      <w:ins w:id="84" w:author="Greg Landry" w:date="2018-06-06T17:07:00Z">
-        <w:r>
-          <w:t xml:space="preserve"> to the Broker</w:t>
-        </w:r>
-      </w:ins>
-      <w:ins w:id="85" w:author="Greg Landry" w:date="2018-06-06T17:06:00Z">
-        <w:r>
-          <w:t xml:space="preserve"> using </w:t>
-        </w:r>
-        <w:proofErr w:type="spellStart"/>
-        <w:r>
-          <w:t>wiced_aws_create_endpoint</w:t>
-        </w:r>
-      </w:ins>
-      <w:proofErr w:type="spellEnd"/>
-    </w:p>
-    <w:p>
-      <w:pPr>
-        <w:pStyle w:val="ListParagraph"/>
-        <w:numPr>
-          <w:ilvl w:val="0"/>
-          <w:numId w:val="5"/>
-        </w:numPr>
-        <w:rPr>
-          <w:ins w:id="86" w:author="Greg Landry" w:date="2018-06-06T17:08:00Z"/>
-        </w:rPr>
-      </w:pPr>
-      <w:ins w:id="87" w:author="Greg Landry" w:date="2018-06-06T17:07:00Z">
-        <w:r>
-          <w:t xml:space="preserve">Open the connection using </w:t>
-        </w:r>
-        <w:proofErr w:type="spellStart"/>
-        <w:r>
-          <w:t>wiced_aws_connect</w:t>
-        </w:r>
-      </w:ins>
-      <w:proofErr w:type="spellEnd"/>
-    </w:p>
+      <w:bookmarkStart w:id="1" w:name="_Hlk516068301"/>
+      <w:r>
+        <w:t>What function is called to send data to the server?</w:t>
+      </w:r>
+    </w:p>
+    <w:bookmarkEnd w:id="1"/>
     <w:p>
       <w:pPr>
         <w:pStyle w:val="ListParagraph"/>
         <w:ind w:left="1080"/>
-        <w:rPr>
-          <w:ins w:id="88" w:author="Greg Landry" w:date="2018-06-06T17:08:00Z"/>
-        </w:rPr>
-        <w:pPrChange w:id="89" w:author="Greg Landry" w:date="2018-06-06T17:08:00Z">
-          <w:pPr>
-            <w:pStyle w:val="ListParagraph"/>
-            <w:numPr>
-              <w:numId w:val="5"/>
-            </w:numPr>
-            <w:ind w:left="1080" w:hanging="360"/>
-          </w:pPr>
-        </w:pPrChange>
+      </w:pPr>
+      <w:proofErr w:type="spellStart"/>
+      <w:r>
+        <w:t>wiced_aws_publish</w:t>
+      </w:r>
+      <w:proofErr w:type="spellEnd"/>
+    </w:p>
+    <w:p>
+      <w:pPr>
+        <w:pStyle w:val="ListParagraph"/>
+        <w:ind w:left="1080"/>
       </w:pPr>
     </w:p>
     <w:p>
@@ -2417,323 +2036,20 @@
           <w:ilvl w:val="0"/>
           <w:numId w:val="26"/>
         </w:numPr>
-        <w:rPr>
-          <w:ins w:id="90" w:author="Greg Landry" w:date="2018-06-06T17:08:00Z"/>
-        </w:rPr>
-        <w:pPrChange w:id="91" w:author="Greg Landry" w:date="2018-06-06T17:09:00Z">
-          <w:pPr>
-            <w:pStyle w:val="ListParagraph"/>
-            <w:numPr>
-              <w:numId w:val="5"/>
-            </w:numPr>
-            <w:ind w:left="1080" w:hanging="360"/>
-          </w:pPr>
-        </w:pPrChange>
-      </w:pPr>
-      <w:bookmarkStart w:id="92" w:name="_Hlk516068301"/>
-      <w:ins w:id="93" w:author="Greg Landry" w:date="2018-06-06T17:08:00Z">
-        <w:r>
-          <w:t>What function is called to send data to the server?</w:t>
-        </w:r>
-      </w:ins>
-    </w:p>
-    <w:bookmarkEnd w:id="92"/>
-    <w:p>
-      <w:pPr>
-        <w:pStyle w:val="ListParagraph"/>
-        <w:ind w:left="1080"/>
-        <w:rPr>
-          <w:ins w:id="94" w:author="Greg Landry" w:date="2018-06-06T17:08:00Z"/>
-        </w:rPr>
-        <w:pPrChange w:id="95" w:author="Greg Landry" w:date="2018-06-06T17:08:00Z">
-          <w:pPr>
-            <w:pStyle w:val="ListParagraph"/>
-            <w:numPr>
-              <w:numId w:val="5"/>
-            </w:numPr>
-            <w:ind w:left="1080" w:hanging="360"/>
-          </w:pPr>
-        </w:pPrChange>
+      </w:pPr>
+      <w:r>
+        <w:t>What is the name of the flag that prevents the firmware from sending multiple button presses before the publish is finished?</w:t>
+      </w:r>
+    </w:p>
+    <w:p>
+      <w:pPr>
+        <w:ind w:left="720"/>
       </w:pPr>
       <w:proofErr w:type="spellStart"/>
-      <w:ins w:id="96" w:author="Greg Landry" w:date="2018-06-06T17:08:00Z">
-        <w:r>
-          <w:t>wiced_aws_publish</w:t>
-        </w:r>
-        <w:proofErr w:type="spellEnd"/>
-      </w:ins>
-    </w:p>
-    <w:p>
-      <w:pPr>
-        <w:pStyle w:val="ListParagraph"/>
-        <w:ind w:left="1080"/>
-        <w:rPr>
-          <w:ins w:id="97" w:author="Greg Landry" w:date="2018-06-06T17:05:00Z"/>
-        </w:rPr>
-        <w:pPrChange w:id="98" w:author="Greg Landry" w:date="2018-06-06T17:08:00Z">
-          <w:pPr>
-            <w:pStyle w:val="ListParagraph"/>
-            <w:numPr>
-              <w:numId w:val="5"/>
-            </w:numPr>
-            <w:ind w:left="1080" w:hanging="360"/>
-          </w:pPr>
-        </w:pPrChange>
-      </w:pPr>
-    </w:p>
-    <w:p>
-      <w:pPr>
-        <w:pStyle w:val="ListParagraph"/>
-        <w:numPr>
-          <w:ilvl w:val="0"/>
-          <w:numId w:val="5"/>
-        </w:numPr>
-        <w:rPr>
-          <w:del w:id="99" w:author="Greg Landry" w:date="2018-06-06T17:08:00Z"/>
-        </w:rPr>
-      </w:pPr>
-      <w:del w:id="100" w:author="Greg Landry" w:date="2018-06-06T17:08:00Z">
-        <w:r>
-          <w:delText>Initialize wiced_mqtt_security_t with the credentials from the DCT using resource_get_readonly_buffer</w:delText>
-        </w:r>
-      </w:del>
-    </w:p>
-    <w:p>
-      <w:pPr>
-        <w:pStyle w:val="ListParagraph"/>
-        <w:numPr>
-          <w:ilvl w:val="0"/>
-          <w:numId w:val="5"/>
-        </w:numPr>
-        <w:rPr>
-          <w:del w:id="101" w:author="Greg Landry" w:date="2018-06-06T17:08:00Z"/>
-        </w:rPr>
-      </w:pPr>
-      <w:del w:id="102" w:author="Greg Landry" w:date="2018-06-06T17:08:00Z">
-        <w:r>
-          <w:delText>Allocate memory for the MQTT object using malloc</w:delText>
-        </w:r>
-      </w:del>
-    </w:p>
-    <w:p>
-      <w:pPr>
-        <w:pStyle w:val="ListParagraph"/>
-        <w:numPr>
-          <w:ilvl w:val="0"/>
-          <w:numId w:val="5"/>
-        </w:numPr>
-        <w:rPr>
-          <w:del w:id="103" w:author="Greg Landry" w:date="2018-06-06T17:08:00Z"/>
-        </w:rPr>
-      </w:pPr>
-      <w:del w:id="104" w:author="Greg Landry" w:date="2018-06-06T17:08:00Z">
-        <w:r>
-          <w:delText>Get the IP address of the MQTT message broker using wiced_hostname_lookup.</w:delText>
-        </w:r>
-      </w:del>
-    </w:p>
-    <w:p>
-      <w:pPr>
-        <w:pStyle w:val="ListParagraph"/>
-        <w:numPr>
-          <w:ilvl w:val="0"/>
-          <w:numId w:val="5"/>
-        </w:numPr>
-        <w:rPr>
-          <w:del w:id="105" w:author="Greg Landry" w:date="2018-06-06T17:08:00Z"/>
-        </w:rPr>
-      </w:pPr>
-      <w:del w:id="106" w:author="Greg Landry" w:date="2018-06-06T17:08:00Z">
-        <w:r>
-          <w:delText>Call wiced_mqtt_init to initialize.</w:delText>
-        </w:r>
-      </w:del>
-    </w:p>
-    <w:p>
-      <w:pPr>
-        <w:pStyle w:val="ListParagraph"/>
-        <w:numPr>
-          <w:ilvl w:val="0"/>
-          <w:numId w:val="5"/>
-        </w:numPr>
-        <w:rPr>
-          <w:del w:id="107" w:author="Greg Landry" w:date="2018-06-06T17:08:00Z"/>
-        </w:rPr>
-      </w:pPr>
-      <w:del w:id="108" w:author="Greg Landry" w:date="2018-06-06T17:08:00Z">
-        <w:r>
-          <w:delText>Call mqtt_open_connection to open the connection.</w:delText>
-        </w:r>
-      </w:del>
-    </w:p>
-    <w:p>
-      <w:pPr>
-        <w:pStyle w:val="ListParagraph"/>
-        <w:keepNext/>
-        <w:numPr>
-          <w:ilvl w:val="0"/>
-          <w:numId w:val="26"/>
-        </w:numPr>
-        <w:rPr>
-          <w:del w:id="109" w:author="Greg Landry" w:date="2018-06-06T17:00:00Z"/>
-        </w:rPr>
-      </w:pPr>
-      <w:del w:id="110" w:author="Greg Landry" w:date="2018-06-06T17:00:00Z">
-        <w:r>
-          <w:delText>What prevents a hung connection from deadlocking the publisher app?</w:delText>
-        </w:r>
-      </w:del>
-    </w:p>
-    <w:p>
-      <w:pPr>
-        <w:ind w:left="720"/>
-        <w:rPr>
-          <w:del w:id="111" w:author="Greg Landry" w:date="2018-06-06T17:00:00Z"/>
-        </w:rPr>
-      </w:pPr>
-      <w:del w:id="112" w:author="Greg Landry" w:date="2018-06-06T17:00:00Z">
-        <w:r>
-          <w:delText>The wait_for_response function has a timeout parameter that is passed as a timeout to the semaphore.</w:delText>
-        </w:r>
-      </w:del>
-    </w:p>
-    <w:p>
-      <w:pPr>
-        <w:pStyle w:val="ListParagraph"/>
-        <w:keepNext/>
-        <w:numPr>
-          <w:ilvl w:val="0"/>
-          <w:numId w:val="26"/>
-        </w:numPr>
-      </w:pPr>
-      <w:r>
-        <w:t>What is the name of the flag that prevents the firmware from sending multiple button presses before the publish is finished?</w:t>
-      </w:r>
-    </w:p>
-    <w:p>
-      <w:pPr>
-        <w:ind w:left="720"/>
-      </w:pPr>
-      <w:del w:id="113" w:author="Greg Landry" w:date="2018-06-06T17:01:00Z">
-        <w:r>
-          <w:delText>pub_in_progress</w:delText>
-        </w:r>
-      </w:del>
-      <w:proofErr w:type="spellStart"/>
-      <w:ins w:id="114" w:author="Greg Landry" w:date="2018-06-06T17:01:00Z">
-        <w:r>
-          <w:t>do_publish</w:t>
-        </w:r>
-      </w:ins>
+      <w:r>
+        <w:t>do_publish</w:t>
+      </w:r>
       <w:proofErr w:type="spellEnd"/>
-    </w:p>
-    <w:p>
-      <w:pPr>
-        <w:pStyle w:val="Heading3"/>
-        <w:rPr>
-          <w:del w:id="115" w:author="Greg Landry" w:date="2018-06-06T17:11:00Z"/>
-        </w:rPr>
-      </w:pPr>
-      <w:del w:id="116" w:author="Greg Landry" w:date="2018-06-06T17:11:00Z">
-        <w:r>
-          <w:delText>Exercise 07</w:delText>
-        </w:r>
-      </w:del>
-    </w:p>
-    <w:p>
-      <w:pPr>
-        <w:pStyle w:val="ListParagraph"/>
-        <w:numPr>
-          <w:ilvl w:val="0"/>
-          <w:numId w:val="11"/>
-        </w:numPr>
-        <w:rPr>
-          <w:del w:id="117" w:author="Greg Landry" w:date="2018-06-06T17:11:00Z"/>
-        </w:rPr>
-      </w:pPr>
-      <w:del w:id="118" w:author="Greg Landry" w:date="2018-06-06T17:11:00Z">
-        <w:r>
-          <w:delText>What is the sequence of events that changes the LED from On to Off?</w:delText>
-        </w:r>
-      </w:del>
-    </w:p>
-    <w:p>
-      <w:pPr>
-        <w:pStyle w:val="ListParagraph"/>
-        <w:numPr>
-          <w:ilvl w:val="0"/>
-          <w:numId w:val="12"/>
-        </w:numPr>
-        <w:rPr>
-          <w:del w:id="119" w:author="Greg Landry" w:date="2018-06-06T17:11:00Z"/>
-        </w:rPr>
-      </w:pPr>
-      <w:del w:id="120" w:author="Greg Landry" w:date="2018-06-06T17:11:00Z">
-        <w:r>
-          <w:delText xml:space="preserve">A shadow </w:delText>
-        </w:r>
-        <w:r>
-          <w:rPr>
-            <w:i/>
-          </w:rPr>
-          <w:delText>/update</w:delText>
-        </w:r>
-        <w:r>
-          <w:delText xml:space="preserve"> message is published by the device. This contains a JSON message to turn off the LED.</w:delText>
-        </w:r>
-      </w:del>
-    </w:p>
-    <w:p>
-      <w:pPr>
-        <w:pStyle w:val="ListParagraph"/>
-        <w:numPr>
-          <w:ilvl w:val="0"/>
-          <w:numId w:val="12"/>
-        </w:numPr>
-        <w:rPr>
-          <w:del w:id="121" w:author="Greg Landry" w:date="2018-06-06T17:11:00Z"/>
-        </w:rPr>
-      </w:pPr>
-      <w:del w:id="122" w:author="Greg Landry" w:date="2018-06-06T17:11:00Z">
-        <w:r>
-          <w:delText xml:space="preserve">The document is updated and a shadow </w:delText>
-        </w:r>
-        <w:r>
-          <w:rPr>
-            <w:i/>
-          </w:rPr>
-          <w:delText>/update/documents</w:delText>
-        </w:r>
-        <w:r>
-          <w:delText xml:space="preserve"> message is published by AWS.</w:delText>
-        </w:r>
-      </w:del>
-    </w:p>
-    <w:p>
-      <w:pPr>
-        <w:pStyle w:val="ListParagraph"/>
-        <w:numPr>
-          <w:ilvl w:val="0"/>
-          <w:numId w:val="12"/>
-        </w:numPr>
-        <w:rPr>
-          <w:del w:id="123" w:author="Greg Landry" w:date="2018-06-06T17:11:00Z"/>
-        </w:rPr>
-      </w:pPr>
-      <w:del w:id="124" w:author="Greg Landry" w:date="2018-06-06T17:11:00Z">
-        <w:r>
-          <w:delText xml:space="preserve">A shadow </w:delText>
-        </w:r>
-        <w:r>
-          <w:rPr>
-            <w:i/>
-          </w:rPr>
-          <w:delText>/update/accepted</w:delText>
-        </w:r>
-        <w:r>
-          <w:delText xml:space="preserve"> message is published by AWS.</w:delText>
-        </w:r>
-      </w:del>
     </w:p>
     <w:p/>
     <w:sectPr>
@@ -2834,14 +2150,27 @@
             <w:r>
               <w:t xml:space="preserve"> of </w:t>
             </w:r>
-            <w:fldSimple w:instr=" NUMPAGES  ">
-              <w:r>
-                <w:rPr>
-                  <w:noProof/>
-                </w:rPr>
-                <w:t>7</w:t>
-              </w:r>
-            </w:fldSimple>
+            <w:r>
+              <w:fldChar w:fldCharType="begin"/>
+            </w:r>
+            <w:r>
+              <w:instrText xml:space="preserve"> NUMPAGES  </w:instrText>
+            </w:r>
+            <w:r>
+              <w:fldChar w:fldCharType="separate"/>
+            </w:r>
+            <w:r>
+              <w:rPr>
+                <w:noProof/>
+              </w:rPr>
+              <w:t>7</w:t>
+            </w:r>
+            <w:r>
+              <w:rPr>
+                <w:noProof/>
+              </w:rPr>
+              <w:fldChar w:fldCharType="end"/>
+            </w:r>
           </w:p>
         </w:sdtContent>
       </w:sdt>
@@ -5554,14 +4883,6 @@
   </w:num>
   <w:numIdMacAtCleanup w:val="13"/>
 </w:numbering>
-</file>
-
-<file path=word/people.xml><?xml version="1.0" encoding="utf-8"?>
-<w15:people xmlns:wpc="http://schemas.microsoft.com/office/word/2010/wordprocessingCanvas" xmlns:cx="http://schemas.microsoft.com/office/drawing/2014/chartex" xmlns:cx1="http://schemas.microsoft.com/office/drawing/2015/9/8/chartex" xmlns:cx2="http://schemas.microsoft.com/office/drawing/2015/10/21/chartex" xmlns:cx3="http://schemas.microsoft.com/office/drawing/2016/5/9/chartex" xmlns:cx4="http://schemas.microsoft.com/office/drawing/2016/5/10/chartex" xmlns:cx5="http://schemas.microsoft.com/office/drawing/2016/5/11/chartex" xmlns:cx6="http://schemas.microsoft.com/office/drawing/2016/5/12/chartex" xmlns:cx7="http://schemas.microsoft.com/office/drawing/2016/5/13/chartex" xmlns:cx8="http://schemas.microsoft.com/office/drawing/2016/5/14/chartex" xmlns:mc="http://schemas.openxmlformats.org/markup-compatibility/2006" xmlns:aink="http://schemas.microsoft.com/office/drawing/2016/ink" xmlns:am3d="http://schemas.microsoft.com/office/drawing/2017/model3d" xmlns:o="urn:schemas-microsoft-com:office:office" xmlns:r="http://schemas.openxmlformats.org/officeDocument/2006/relationships" xmlns:m="http://schemas.openxmlformats.org/officeDocument/2006/math" xmlns:v="urn:schemas-microsoft-com:vml" xmlns:wp14="http://schemas.microsoft.com/office/word/2010/wordprocessingDrawing" xmlns:wp="http://schemas.openxmlformats.org/drawingml/2006/wordprocessingDrawing" xmlns:w10="urn:schemas-microsoft-com:office:word" xmlns:w="http://schemas.openxmlformats.org/wordprocessingml/2006/main" xmlns:w14="http://schemas.microsoft.com/office/word/2010/wordml" xmlns:w15="http://schemas.microsoft.com/office/word/2012/wordml" xmlns:w16cid="http://schemas.microsoft.com/office/word/2016/wordml/cid" xmlns:w16se="http://schemas.microsoft.com/office/word/2015/wordml/symex" xmlns:wpg="http://schemas.microsoft.com/office/word/2010/wordprocessingGroup" xmlns:wpi="http://schemas.microsoft.com/office/word/2010/wordprocessingInk" xmlns:wne="http://schemas.microsoft.com/office/word/2006/wordml" xmlns:wps="http://schemas.microsoft.com/office/word/2010/wordprocessingShape" mc:Ignorable="w14 w15 w16se w16cid wp14">
-  <w15:person w15:author="Greg Landry">
-    <w15:presenceInfo w15:providerId="AD" w15:userId="S-1-12-1-1975327676-1325117367-1464604813-1524360591"/>
-  </w15:person>
-</w15:people>
 </file>
 
 <file path=word/styles.xml><?xml version="1.0" encoding="utf-8"?>
@@ -6984,7 +6305,7 @@
 </file>
 
 <file path=customXml/itemProps1.xml><?xml version="1.0" encoding="utf-8"?>
-<ds:datastoreItem xmlns:ds="http://schemas.openxmlformats.org/officeDocument/2006/customXml" ds:itemID="{8082BC54-EEC0-4D66-8065-62B3D1EF012D}">
+<ds:datastoreItem xmlns:ds="http://schemas.openxmlformats.org/officeDocument/2006/customXml" ds:itemID="{5EB6C0A0-B6E2-4566-B67B-BDBC0EA63751}">
   <ds:schemaRefs>
     <ds:schemaRef ds:uri="http://schemas.openxmlformats.org/officeDocument/2006/bibliography"/>
   </ds:schemaRefs>

</xml_diff>